<commit_message>
Revised response to referees
</commit_message>
<xml_diff>
--- a/write-up/Response to referees.docx
+++ b/write-up/Response to referees.docx
@@ -458,7 +458,7 @@
         <w:t xml:space="preserve"> it is more likely this is due to ODE model misspecification given the extent of the discrepancy between forward model simulations and data</w:t>
       </w:r>
       <w:r>
-        <w:t>:</w:t>
+        <w:t>.</w:t>
       </w:r>
     </w:p>
     <w:p>
@@ -543,7 +543,16 @@
         <w:jc w:val="both"/>
       </w:pPr>
       <w:r>
-        <w:t>This comment and the Chan reference caused us to restructure this part of our introduction. We have added the following paragraph that explicitly discusses the cost of fitting to densities, opposed to raw data,</w:t>
+        <w:t xml:space="preserve">This comment and the Chan reference caused us to restructure this part of our introduction. We have added the following paragraph that explicitly discusses the cost of fitting to densities, </w:t>
+      </w:r>
+      <w:r>
+        <w:t xml:space="preserve">as </w:t>
+      </w:r>
+      <w:r>
+        <w:t>opposed to raw data</w:t>
+      </w:r>
+      <w:r>
+        <w:t>.</w:t>
       </w:r>
     </w:p>
     <w:p>
@@ -912,74 +921,70 @@
       <w:pPr>
         <w:jc w:val="both"/>
         <w:rPr>
-          <w:color w:val="2F5496" w:themeColor="accent5" w:themeShade="BF"/>
-        </w:rPr>
-      </w:pPr>
-      <w:r>
-        <w:rPr>
-          <w:color w:val="2F5496" w:themeColor="accent5" w:themeShade="BF"/>
-        </w:rPr>
-        <w:t>“</w:t>
-      </w:r>
-      <w:r>
-        <w:rPr>
-          <w:color w:val="2F5496" w:themeColor="accent5" w:themeShade="BF"/>
-        </w:rPr>
-        <w:t xml:space="preserve">Throughout the course of development of CMC, we tested many KDE methods and found vine copula KDE best suited to approximating the higher dimensional probability distributions required in practice -- other methods produced coarse estimates of the joint density and took substantially more computational resource. Indeed, the ability to do KDE in high dimensions was the motivation behind the creation of vine copula KDE in the first place </w:t>
-      </w:r>
-      <w:r>
-        <w:rPr>
-          <w:color w:val="2F5496" w:themeColor="accent5" w:themeShade="BF"/>
-        </w:rPr>
-        <w:t>(</w:t>
+          <w:color w:val="538135" w:themeColor="accent6" w:themeShade="BF"/>
+        </w:rPr>
+      </w:pPr>
+      <w:r>
+        <w:rPr>
+          <w:color w:val="538135" w:themeColor="accent6" w:themeShade="BF"/>
+        </w:rPr>
+        <w:t>“Throughout the course of development of CMC, we tested many KDE methods and found vine copula KDE best suited to approximating the higher dimensional probability distributions required in practice -- other methods produced coarse estimates of the joint density and took substantially more computational resource. Indeed, the ability to do KDE in high dimensions was the motivation behind the creation of vine copula KDE in the first place (</w:t>
       </w:r>
       <w:proofErr w:type="spellStart"/>
       <w:r>
         <w:rPr>
-          <w:color w:val="2F5496" w:themeColor="accent5" w:themeShade="BF"/>
+          <w:color w:val="538135" w:themeColor="accent6" w:themeShade="BF"/>
         </w:rPr>
         <w:t>Nagler</w:t>
       </w:r>
       <w:proofErr w:type="spellEnd"/>
       <w:r>
         <w:rPr>
-          <w:color w:val="2F5496" w:themeColor="accent5" w:themeShade="BF"/>
-        </w:rPr>
-        <w:t xml:space="preserve"> et al., 2016)</w:t>
-      </w:r>
-      <w:r>
-        <w:rPr>
-          <w:color w:val="2F5496" w:themeColor="accent5" w:themeShade="BF"/>
-        </w:rPr>
-        <w:t>.</w:t>
-      </w:r>
-      <w:r>
-        <w:rPr>
-          <w:color w:val="2F5496" w:themeColor="accent5" w:themeShade="BF"/>
-        </w:rPr>
-        <w:t>”</w:t>
-      </w:r>
-    </w:p>
-    <w:p>
-      <w:pPr>
-        <w:jc w:val="both"/>
-      </w:pPr>
-    </w:p>
-    <w:p>
+          <w:color w:val="538135" w:themeColor="accent6" w:themeShade="BF"/>
+        </w:rPr>
+        <w:t xml:space="preserve"> et al., 2016).”</w:t>
+      </w:r>
+    </w:p>
+    <w:p>
+      <w:pPr>
+        <w:jc w:val="both"/>
+        <w:rPr>
+          <w:color w:val="538135" w:themeColor="accent6" w:themeShade="BF"/>
+        </w:rPr>
+      </w:pPr>
+    </w:p>
+    <w:p>
+      <w:pPr>
+        <w:rPr>
+          <w:color w:val="538135" w:themeColor="accent6" w:themeShade="BF"/>
+        </w:rPr>
+      </w:pPr>
       <w:proofErr w:type="spellStart"/>
       <w:r>
+        <w:rPr>
+          <w:color w:val="538135" w:themeColor="accent6" w:themeShade="BF"/>
+        </w:rPr>
         <w:t>Nagler</w:t>
       </w:r>
       <w:proofErr w:type="spellEnd"/>
       <w:r>
+        <w:rPr>
+          <w:color w:val="538135" w:themeColor="accent6" w:themeShade="BF"/>
+        </w:rPr>
         <w:t xml:space="preserve">, Thomas, and Claudia </w:t>
       </w:r>
       <w:proofErr w:type="spellStart"/>
       <w:r>
+        <w:rPr>
+          <w:color w:val="538135" w:themeColor="accent6" w:themeShade="BF"/>
+        </w:rPr>
         <w:t>Czado</w:t>
       </w:r>
       <w:proofErr w:type="spellEnd"/>
       <w:r>
+        <w:rPr>
+          <w:color w:val="538135" w:themeColor="accent6" w:themeShade="BF"/>
+        </w:rPr>
         <w:t>. "Evading the curse of dimensionality in nonparametric density estimation with simplified vine copulas." Journal of Multivariate Analysis 151 (2016): 69-89.</w:t>
       </w:r>
     </w:p>
@@ -1029,6 +1034,12 @@
         <w:jc w:val="both"/>
         <w:rPr>
           <w:color w:val="2F5496" w:themeColor="accent5" w:themeShade="BF"/>
+          <w:vertAlign w:val="subscript"/>
+          <w:rPrChange w:id="0" w:author="Tavener,Simon" w:date="2020-07-14T15:39:00Z">
+            <w:rPr>
+              <w:color w:val="2F5496" w:themeColor="accent5" w:themeShade="BF"/>
+            </w:rPr>
+          </w:rPrChange>
         </w:rPr>
       </w:pPr>
     </w:p>
@@ -1053,7 +1064,15 @@
         <w:t xml:space="preserve"> and 4.4</w:t>
       </w:r>
       <w:r>
-        <w:t>) where this is covered in one of our Results.</w:t>
+        <w:t xml:space="preserve">) where this is covered in </w:t>
+      </w:r>
+      <w:ins w:id="1" w:author="Tavener,Simon" w:date="2020-07-14T15:38:00Z">
+        <w:r>
+          <w:t>the discussion of two of our numerical examples</w:t>
+        </w:r>
+      </w:ins>
+      <w:r>
+        <w:t>.</w:t>
       </w:r>
     </w:p>
     <w:p>
@@ -1120,8 +1139,19 @@
       <w:pPr>
         <w:jc w:val="both"/>
       </w:pPr>
-      <w:r>
-        <w:t xml:space="preserve">The initial concentrations of species </w:t>
+      <w:commentRangeStart w:id="2"/>
+      <w:r>
+        <w:t>The</w:t>
+      </w:r>
+      <w:commentRangeEnd w:id="2"/>
+      <w:r>
+        <w:rPr>
+          <w:rStyle w:val="CommentReference"/>
+        </w:rPr>
+        <w:commentReference w:id="2"/>
+      </w:r>
+      <w:r>
+        <w:t xml:space="preserve"> initial concentrations of species </w:t>
       </w:r>
       <w:r>
         <w:t>in cellular assays are</w:t>
@@ -1201,10 +1231,13 @@
         <w:t>We have restructured this sentence, so that it’s easier to parse: “</w:t>
       </w:r>
       <w:r>
-        <w:t>As the sample size of both sampling steps (i.e. the contour volume estimation and MCMC steps) tends to infinity</w:t>
-      </w:r>
-      <w:r>
-        <w:t>…”</w:t>
+        <w:rPr>
+          <w:color w:val="538135" w:themeColor="accent6" w:themeShade="BF"/>
+        </w:rPr>
+        <w:t>As the sample size of both sampling steps (i.e. the contour volume estimation and MCMC steps) tends to infinity…</w:t>
+      </w:r>
+      <w:r>
+        <w:t>”</w:t>
       </w:r>
       <w:r>
         <w:t xml:space="preserve"> </w:t>
@@ -1254,7 +1287,20 @@
         <w:jc w:val="both"/>
       </w:pPr>
       <w:r>
-        <w:t>We believe that by addressing most of the comments of both referees, the text should be more readable to biologists.</w:t>
+        <w:t xml:space="preserve">We believe that by addressing most of the comments of both referees, the text should be more readable </w:t>
+      </w:r>
+      <w:ins w:id="3" w:author="Tavener,Simon" w:date="2020-07-14T15:40:00Z">
+        <w:r>
+          <w:t>for</w:t>
+        </w:r>
+      </w:ins>
+      <w:del w:id="4" w:author="Tavener,Simon" w:date="2020-07-14T15:40:00Z">
+        <w:r>
+          <w:delText>to</w:delText>
+        </w:r>
+      </w:del>
+      <w:r>
+        <w:t xml:space="preserve"> biologists.</w:t>
       </w:r>
       <w:r>
         <w:t xml:space="preserve"> We recognise</w:t>
@@ -1278,7 +1324,23 @@
         <w:t xml:space="preserve"> </w:t>
       </w:r>
       <w:r>
-        <w:t xml:space="preserve">We would suggest though that our exposition is, in general, less mathematically intense than existing research papers on this area. </w:t>
+        <w:t xml:space="preserve">We would suggest though that our exposition is, in general, less mathematically </w:t>
+      </w:r>
+      <w:del w:id="5" w:author="Tavener,Simon" w:date="2020-07-14T15:41:00Z">
+        <w:r>
+          <w:delText xml:space="preserve">intense </w:delText>
+        </w:r>
+      </w:del>
+      <w:ins w:id="6" w:author="Tavener,Simon" w:date="2020-07-14T15:41:00Z">
+        <w:r>
+          <w:t>sophisticated</w:t>
+        </w:r>
+        <w:r>
+          <w:t xml:space="preserve"> </w:t>
+        </w:r>
+      </w:ins>
+      <w:r>
+        <w:t xml:space="preserve">than existing research papers on this area. </w:t>
       </w:r>
       <w:r>
         <w:t>At some point in the future, it may well be worth writing a review of these such methods aimed at</w:t>
@@ -1759,19 +1821,32 @@
         <w:t xml:space="preserve">It's worth </w:t>
       </w:r>
       <w:r>
-        <w:t xml:space="preserve">emphasising that performing inference for single cell data remains </w:t>
-      </w:r>
-      <w:r>
-        <w:t xml:space="preserve">an </w:t>
-      </w:r>
-      <w:r>
-        <w:t>un</w:t>
-      </w:r>
-      <w:r>
-        <w:t>solved</w:t>
-      </w:r>
-      <w:r>
-        <w:t xml:space="preserve"> problem (which we discuss in our introduction): this is why such a variety of approaches exist</w:t>
+        <w:t xml:space="preserve">emphasising that </w:t>
+      </w:r>
+      <w:ins w:id="7" w:author="Tavener,Simon" w:date="2020-07-14T15:43:00Z">
+        <w:r>
+          <w:t xml:space="preserve">there is no consensus regarding the correct way to perform inference for single cell data </w:t>
+        </w:r>
+      </w:ins>
+      <w:del w:id="8" w:author="Tavener,Simon" w:date="2020-07-14T15:43:00Z">
+        <w:r>
+          <w:delText xml:space="preserve">performing inference for single cell data remains </w:delText>
+        </w:r>
+        <w:r>
+          <w:delText xml:space="preserve">an </w:delText>
+        </w:r>
+        <w:r>
+          <w:delText>un</w:delText>
+        </w:r>
+        <w:r>
+          <w:delText>solved</w:delText>
+        </w:r>
+        <w:r>
+          <w:delText xml:space="preserve"> problem </w:delText>
+        </w:r>
+      </w:del>
+      <w:r>
+        <w:t>(which we discuss in our introduction): this is why such a variety of approaches exist</w:t>
       </w:r>
       <w:r>
         <w:t xml:space="preserve"> and they all, ours included, have limitations.</w:t>
@@ -2026,7 +2101,30 @@
         <w:jc w:val="both"/>
       </w:pPr>
       <w:r>
-        <w:t>Recoding existing methods is a complex issue, even when well described and is beyond the scope of this work.  We agree with the referee, but this is a topic for a potential review article and also a major rationale for the PINTS project, with which two of the authors are associated which seeks to robustly implement a number of competing methods and make them available to users</w:t>
+        <w:t xml:space="preserve">Recoding existing methods is a complex issue, even when </w:t>
+      </w:r>
+      <w:ins w:id="9" w:author="Tavener,Simon" w:date="2020-07-14T15:45:00Z">
+        <w:r>
+          <w:t>these methods are unambiguously</w:t>
+        </w:r>
+      </w:ins>
+      <w:del w:id="10" w:author="Tavener,Simon" w:date="2020-07-14T15:46:00Z">
+        <w:r>
+          <w:delText>well</w:delText>
+        </w:r>
+      </w:del>
+      <w:r>
+        <w:t xml:space="preserve"> described and is beyond the scope of this work.  We agree with the referee, but this is a topic for a potential review article and also a major rationale for the PINTS project, with which two of the authors are associated</w:t>
+      </w:r>
+      <w:ins w:id="11" w:author="Tavener,Simon" w:date="2020-07-14T15:46:00Z">
+        <w:r>
+          <w:t>,</w:t>
+        </w:r>
+      </w:ins>
+      <w:bookmarkStart w:id="12" w:name="_GoBack"/>
+      <w:bookmarkEnd w:id="12"/>
+      <w:r>
+        <w:t xml:space="preserve"> which seeks to robustly implement a number of competing methods and make them available to users</w:t>
       </w:r>
       <w:r>
         <w:t>.</w:t>
@@ -2107,11 +2205,11 @@
         <w:t>4</w:t>
       </w:r>
       <w:r>
-        <w:t xml:space="preserve">). It was particularly challenging to obtain data here as none of the datasets that were previously used in the literature were both non-synthetic and freely available. Despite this, we eventually found an appropriate dataset to analyse, which we hope will be useful for others wanting to compare methodological </w:t>
+        <w:t xml:space="preserve">). It was particularly challenging to obtain data here as none of the datasets that were previously used in the literature were both non-synthetic and freely available. Despite this, we eventually found an appropriate </w:t>
       </w:r>
       <w:r>
         <w:lastRenderedPageBreak/>
-        <w:t>approaches.</w:t>
+        <w:t>dataset to analyse, which we hope will be useful for others wanting to compare methodological approaches.</w:t>
       </w:r>
       <w:r>
         <w:t xml:space="preserve"> Analysis of this dataset was illuminating and certainly strengthens the manuscript.</w:t>
@@ -2462,8 +2560,6 @@
         </w:rPr>
         <w:t>7</w:t>
       </w:r>
-      <w:bookmarkStart w:id="0" w:name="_GoBack"/>
-      <w:bookmarkEnd w:id="0"/>
       <w:r>
         <w:rPr>
           <w:color w:val="2F5496" w:themeColor="accent5" w:themeShade="BF"/>
@@ -2514,17 +2610,20 @@
         <w:jc w:val="both"/>
       </w:pPr>
       <w:r>
-        <w:t>We believe that by addressing most of the comments of both referees, the text should be more readable to biologists. We recognise, however, that the topic is mathematically rich and, therefore, appropriate for the Journal of Theoretical Biology. We would suggest though that our exposition is, in general, less mathematically intense than existing research papers on this area. At some point in the future, it may well be worth writing a review of these such methods aimed at specifically at biologists.</w:t>
-      </w:r>
-    </w:p>
-    <w:p>
-      <w:pPr>
-        <w:rPr>
-          <w:color w:val="2F5496" w:themeColor="accent5" w:themeShade="BF"/>
-        </w:rPr>
-      </w:pPr>
+        <w:t xml:space="preserve">We believe that by addressing most of the comments of both referees, the text should be more readable to biologists. We recognise, however, that the topic is mathematically rich and, therefore, appropriate for the Journal of Theoretical Biology. We would suggest though that our exposition is, in general, less mathematically intense than existing research papers on this area. At some point </w:t>
+      </w:r>
       <w:r>
         <w:lastRenderedPageBreak/>
+        <w:t>in the future, it may well be worth writing a review of these such methods aimed at specifically at biologists.</w:t>
+      </w:r>
+    </w:p>
+    <w:p>
+      <w:pPr>
+        <w:rPr>
+          <w:color w:val="2F5496" w:themeColor="accent5" w:themeShade="BF"/>
+        </w:rPr>
+      </w:pPr>
+      <w:r>
         <w:br/>
       </w:r>
       <w:r>
@@ -3046,6 +3145,33 @@
     </w:sectPr>
   </w:body>
 </w:document>
+</file>
+
+<file path=word/comments.xml><?xml version="1.0" encoding="utf-8"?>
+<w:comments xmlns:wpc="http://schemas.microsoft.com/office/word/2010/wordprocessingCanvas" xmlns:cx="http://schemas.microsoft.com/office/drawing/2014/chartex" xmlns:mc="http://schemas.openxmlformats.org/markup-compatibility/2006" xmlns:o="urn:schemas-microsoft-com:office:office" xmlns:r="http://schemas.openxmlformats.org/officeDocument/2006/relationships" xmlns:m="http://schemas.openxmlformats.org/officeDocument/2006/math" xmlns:v="urn:schemas-microsoft-com:vml" xmlns:wp14="http://schemas.microsoft.com/office/word/2010/wordprocessingDrawing" xmlns:wp="http://schemas.openxmlformats.org/drawingml/2006/wordprocessingDrawing" xmlns:w10="urn:schemas-microsoft-com:office:word" xmlns:w="http://schemas.openxmlformats.org/wordprocessingml/2006/main" xmlns:w14="http://schemas.microsoft.com/office/word/2010/wordml" xmlns:w15="http://schemas.microsoft.com/office/word/2012/wordml" xmlns:w16se="http://schemas.microsoft.com/office/word/2015/wordml/symex" xmlns:wpg="http://schemas.microsoft.com/office/word/2010/wordprocessingGroup" xmlns:wpi="http://schemas.microsoft.com/office/word/2010/wordprocessingInk" xmlns:wne="http://schemas.microsoft.com/office/word/2006/wordml" xmlns:wps="http://schemas.microsoft.com/office/word/2010/wordprocessingShape" mc:Ignorable="w14 w15 w16se wp14">
+  <w:comment w:id="2" w:author="Tavener,Simon" w:date="2020-07-14T15:39:00Z" w:initials="T">
+    <w:p>
+      <w:pPr>
+        <w:pStyle w:val="CommentText"/>
+      </w:pPr>
+      <w:r>
+        <w:rPr>
+          <w:rStyle w:val="CommentReference"/>
+        </w:rPr>
+        <w:annotationRef/>
+      </w:r>
+      <w:r>
+        <w:t>Should these two sentences be included in the manuscript?</w:t>
+      </w:r>
+    </w:p>
+  </w:comment>
+</w:comments>
+</file>
+
+<file path=word/commentsExtended.xml><?xml version="1.0" encoding="utf-8"?>
+<w15:commentsEx xmlns:wpc="http://schemas.microsoft.com/office/word/2010/wordprocessingCanvas" xmlns:cx="http://schemas.microsoft.com/office/drawing/2014/chartex" xmlns:mc="http://schemas.openxmlformats.org/markup-compatibility/2006" xmlns:o="urn:schemas-microsoft-com:office:office" xmlns:r="http://schemas.openxmlformats.org/officeDocument/2006/relationships" xmlns:m="http://schemas.openxmlformats.org/officeDocument/2006/math" xmlns:v="urn:schemas-microsoft-com:vml" xmlns:wp14="http://schemas.microsoft.com/office/word/2010/wordprocessingDrawing" xmlns:wp="http://schemas.openxmlformats.org/drawingml/2006/wordprocessingDrawing" xmlns:w10="urn:schemas-microsoft-com:office:word" xmlns:w="http://schemas.openxmlformats.org/wordprocessingml/2006/main" xmlns:w14="http://schemas.microsoft.com/office/word/2010/wordml" xmlns:w15="http://schemas.microsoft.com/office/word/2012/wordml" xmlns:w16se="http://schemas.microsoft.com/office/word/2015/wordml/symex" xmlns:wpg="http://schemas.microsoft.com/office/word/2010/wordprocessingGroup" xmlns:wpi="http://schemas.microsoft.com/office/word/2010/wordprocessingInk" xmlns:wne="http://schemas.microsoft.com/office/word/2006/wordml" xmlns:wps="http://schemas.microsoft.com/office/word/2010/wordprocessingShape" mc:Ignorable="w14 w15 w16se wp14">
+  <w15:commentEx w15:paraId="7722BDAC" w15:done="0"/>
+</w15:commentsEx>
 </file>
 
 <file path=word/numbering.xml><?xml version="1.0" encoding="utf-8"?>
@@ -3167,6 +3293,14 @@
     <w:abstractNumId w:val="0"/>
   </w:num>
 </w:numbering>
+</file>
+
+<file path=word/people.xml><?xml version="1.0" encoding="utf-8"?>
+<w15:people xmlns:wpc="http://schemas.microsoft.com/office/word/2010/wordprocessingCanvas" xmlns:cx="http://schemas.microsoft.com/office/drawing/2014/chartex" xmlns:mc="http://schemas.openxmlformats.org/markup-compatibility/2006" xmlns:o="urn:schemas-microsoft-com:office:office" xmlns:r="http://schemas.openxmlformats.org/officeDocument/2006/relationships" xmlns:m="http://schemas.openxmlformats.org/officeDocument/2006/math" xmlns:v="urn:schemas-microsoft-com:vml" xmlns:wp14="http://schemas.microsoft.com/office/word/2010/wordprocessingDrawing" xmlns:wp="http://schemas.openxmlformats.org/drawingml/2006/wordprocessingDrawing" xmlns:w10="urn:schemas-microsoft-com:office:word" xmlns:w="http://schemas.openxmlformats.org/wordprocessingml/2006/main" xmlns:w14="http://schemas.microsoft.com/office/word/2010/wordml" xmlns:w15="http://schemas.microsoft.com/office/word/2012/wordml" xmlns:w16se="http://schemas.microsoft.com/office/word/2015/wordml/symex" xmlns:wpg="http://schemas.microsoft.com/office/word/2010/wordprocessingGroup" xmlns:wpi="http://schemas.microsoft.com/office/word/2010/wordprocessingInk" xmlns:wne="http://schemas.microsoft.com/office/word/2006/wordml" xmlns:wps="http://schemas.microsoft.com/office/word/2010/wordprocessingShape" mc:Ignorable="w14 w15 w16se wp14">
+  <w15:person w15:author="Tavener,Simon">
+    <w15:presenceInfo w15:providerId="None" w15:userId="Tavener,Simon"/>
+  </w15:person>
+</w15:people>
 </file>
 
 <file path=word/styles.xml><?xml version="1.0" encoding="utf-8"?>
@@ -3639,6 +3773,75 @@
       <w:contextualSpacing/>
     </w:pPr>
   </w:style>
+  <w:style w:type="character" w:styleId="CommentReference">
+    <w:name w:val="annotation reference"/>
+    <w:basedOn w:val="DefaultParagraphFont"/>
+    <w:uiPriority w:val="99"/>
+    <w:semiHidden/>
+    <w:unhideWhenUsed/>
+    <w:rsid w:val="005E6DC2"/>
+    <w:rPr>
+      <w:sz w:val="16"/>
+      <w:szCs w:val="16"/>
+    </w:rPr>
+  </w:style>
+  <w:style w:type="paragraph" w:styleId="CommentText">
+    <w:name w:val="annotation text"/>
+    <w:basedOn w:val="Normal"/>
+    <w:link w:val="CommentTextChar"/>
+    <w:uiPriority w:val="99"/>
+    <w:semiHidden/>
+    <w:unhideWhenUsed/>
+    <w:rsid w:val="005E6DC2"/>
+    <w:rPr>
+      <w:sz w:val="20"/>
+      <w:szCs w:val="20"/>
+    </w:rPr>
+  </w:style>
+  <w:style w:type="character" w:customStyle="1" w:styleId="CommentTextChar">
+    <w:name w:val="Comment Text Char"/>
+    <w:basedOn w:val="DefaultParagraphFont"/>
+    <w:link w:val="CommentText"/>
+    <w:uiPriority w:val="99"/>
+    <w:semiHidden/>
+    <w:rsid w:val="005E6DC2"/>
+    <w:rPr>
+      <w:rFonts w:ascii="Times New Roman" w:eastAsia="Times New Roman" w:hAnsi="Times New Roman" w:cs="Times New Roman"/>
+      <w:sz w:val="20"/>
+      <w:szCs w:val="20"/>
+      <w:lang w:val="en-GB" w:eastAsia="zh-CN"/>
+    </w:rPr>
+  </w:style>
+  <w:style w:type="paragraph" w:styleId="CommentSubject">
+    <w:name w:val="annotation subject"/>
+    <w:basedOn w:val="CommentText"/>
+    <w:next w:val="CommentText"/>
+    <w:link w:val="CommentSubjectChar"/>
+    <w:uiPriority w:val="99"/>
+    <w:semiHidden/>
+    <w:unhideWhenUsed/>
+    <w:rsid w:val="005E6DC2"/>
+    <w:rPr>
+      <w:b/>
+      <w:bCs/>
+    </w:rPr>
+  </w:style>
+  <w:style w:type="character" w:customStyle="1" w:styleId="CommentSubjectChar">
+    <w:name w:val="Comment Subject Char"/>
+    <w:basedOn w:val="CommentTextChar"/>
+    <w:link w:val="CommentSubject"/>
+    <w:uiPriority w:val="99"/>
+    <w:semiHidden/>
+    <w:rsid w:val="005E6DC2"/>
+    <w:rPr>
+      <w:rFonts w:ascii="Times New Roman" w:eastAsia="Times New Roman" w:hAnsi="Times New Roman" w:cs="Times New Roman"/>
+      <w:b/>
+      <w:bCs/>
+      <w:sz w:val="20"/>
+      <w:szCs w:val="20"/>
+      <w:lang w:val="en-GB" w:eastAsia="zh-CN"/>
+    </w:rPr>
+  </w:style>
 </w:styles>
 </file>
 

</xml_diff>

<commit_message>
Concern about Chu et al in response to referee #1
</commit_message>
<xml_diff>
--- a/write-up/Response to referees.docx
+++ b/write-up/Response to referees.docx
@@ -300,7 +300,49 @@
         <w:rPr>
           <w:color w:val="538135" w:themeColor="accent6" w:themeShade="BF"/>
         </w:rPr>
-        <w:t>The first involves using population average data -- mean values of measurements at different points in time -- yet, explicitly model how this mean represents a mixture across different subpopulations. Chan et al. (2016) follow this approach to analyse population substructure in immune cells, which allows them to employ standard Bayesian approaches to fitting.</w:t>
+        <w:t xml:space="preserve">The first involves using population average data -- mean values of measurements at different points in time -- yet, explicitly </w:t>
+      </w:r>
+      <w:proofErr w:type="spellStart"/>
+      <w:r>
+        <w:rPr>
+          <w:color w:val="538135" w:themeColor="accent6" w:themeShade="BF"/>
+        </w:rPr>
+        <w:t>model</w:t>
+      </w:r>
+      <w:ins w:id="0" w:author="Tavener,Simon" w:date="2020-07-14T20:07:00Z">
+        <w:r>
+          <w:rPr>
+            <w:color w:val="538135" w:themeColor="accent6" w:themeShade="BF"/>
+          </w:rPr>
+          <w:t>ing</w:t>
+        </w:r>
+      </w:ins>
+      <w:proofErr w:type="spellEnd"/>
+      <w:r>
+        <w:rPr>
+          <w:color w:val="538135" w:themeColor="accent6" w:themeShade="BF"/>
+        </w:rPr>
+        <w:t xml:space="preserve"> how this mean represents a mixture across different subpopulations. </w:t>
+      </w:r>
+      <w:commentRangeStart w:id="1"/>
+      <w:r>
+        <w:rPr>
+          <w:color w:val="538135" w:themeColor="accent6" w:themeShade="BF"/>
+        </w:rPr>
+        <w:t xml:space="preserve">Chan et al. (2016) follow this approach </w:t>
+      </w:r>
+      <w:commentRangeEnd w:id="1"/>
+      <w:r>
+        <w:rPr>
+          <w:rStyle w:val="CommentReference"/>
+        </w:rPr>
+        <w:commentReference w:id="1"/>
+      </w:r>
+      <w:r>
+        <w:rPr>
+          <w:color w:val="538135" w:themeColor="accent6" w:themeShade="BF"/>
+        </w:rPr>
+        <w:t>to analyse population substructure in immune cells, which allows them to employ standard Bayesian approaches to fitting.</w:t>
       </w:r>
       <w:r>
         <w:rPr>
@@ -609,7 +651,49 @@
         <w:rPr>
           <w:color w:val="538135" w:themeColor="accent6" w:themeShade="BF"/>
         </w:rPr>
-        <w:t xml:space="preserve"> so approaches where the computational burden scales with this count are usually infeasible. There are two current approaches for dealing with this burden, and both involve dimensionality reduction.  In other words, both approaches require preprocessing raw data before analysis, so result in a degree of information loss. The first involves using population average data -- mean values of measurements at different points in time -- yet, explicitly model how this mean represents a mixture across different subpopulations. Chan et al. (2016) follow this approach to analyse population substructure in immune cells, which allows them to employ standard Bayesian approaches to fitting. The alternative approach is to fit probability densities to raw snapshot data and use these densities, rather than raw data, for estimation</w:t>
+        <w:t xml:space="preserve"> so approaches where the computational burden scales with this count are usually infeasible. There are two current approaches for dealing with this burden, and both involve dimensionality reduction.  In other words, both approaches require preprocessing raw data before analysis, so result in a degree of information loss. The first involves using population average data -- mean values of measurements at different points in time -- yet, explicitly </w:t>
+      </w:r>
+      <w:proofErr w:type="spellStart"/>
+      <w:r>
+        <w:rPr>
+          <w:color w:val="538135" w:themeColor="accent6" w:themeShade="BF"/>
+        </w:rPr>
+        <w:t>model</w:t>
+      </w:r>
+      <w:ins w:id="2" w:author="Tavener,Simon" w:date="2020-07-14T20:17:00Z">
+        <w:r>
+          <w:rPr>
+            <w:color w:val="538135" w:themeColor="accent6" w:themeShade="BF"/>
+          </w:rPr>
+          <w:t>ing</w:t>
+        </w:r>
+      </w:ins>
+      <w:proofErr w:type="spellEnd"/>
+      <w:r>
+        <w:rPr>
+          <w:color w:val="538135" w:themeColor="accent6" w:themeShade="BF"/>
+        </w:rPr>
+        <w:t xml:space="preserve"> how this mean represents a mixture across different subpopulations. </w:t>
+      </w:r>
+      <w:commentRangeStart w:id="3"/>
+      <w:r>
+        <w:rPr>
+          <w:color w:val="538135" w:themeColor="accent6" w:themeShade="BF"/>
+        </w:rPr>
+        <w:t>Chan et al. (2016) follow this approach</w:t>
+      </w:r>
+      <w:commentRangeEnd w:id="3"/>
+      <w:r>
+        <w:rPr>
+          <w:rStyle w:val="CommentReference"/>
+        </w:rPr>
+        <w:commentReference w:id="3"/>
+      </w:r>
+      <w:r>
+        <w:rPr>
+          <w:color w:val="538135" w:themeColor="accent6" w:themeShade="BF"/>
+        </w:rPr>
+        <w:t xml:space="preserve"> to analyse population substructure in immune cells, which allows them to employ standard Bayesian approaches to fitting. The alternative approach is to fit probability densities to raw snapshot data and use these densities, rather than raw data, for estimation</w:t>
       </w:r>
       <w:r>
         <w:rPr>
@@ -1035,7 +1119,7 @@
         <w:rPr>
           <w:color w:val="2F5496" w:themeColor="accent5" w:themeShade="BF"/>
           <w:vertAlign w:val="subscript"/>
-          <w:rPrChange w:id="0" w:author="Tavener,Simon" w:date="2020-07-14T15:39:00Z">
+          <w:rPrChange w:id="5" w:author="Tavener,Simon" w:date="2020-07-14T15:39:00Z">
             <w:rPr>
               <w:color w:val="2F5496" w:themeColor="accent5" w:themeShade="BF"/>
             </w:rPr>
@@ -1066,7 +1150,7 @@
       <w:r>
         <w:t xml:space="preserve">) where this is covered in </w:t>
       </w:r>
-      <w:ins w:id="1" w:author="Tavener,Simon" w:date="2020-07-14T15:38:00Z">
+      <w:ins w:id="6" w:author="Tavener,Simon" w:date="2020-07-14T15:38:00Z">
         <w:r>
           <w:t>the discussion of two of our numerical examples</w:t>
         </w:r>
@@ -1139,16 +1223,16 @@
       <w:pPr>
         <w:jc w:val="both"/>
       </w:pPr>
-      <w:commentRangeStart w:id="2"/>
+      <w:commentRangeStart w:id="7"/>
       <w:r>
         <w:t>The</w:t>
       </w:r>
-      <w:commentRangeEnd w:id="2"/>
+      <w:commentRangeEnd w:id="7"/>
       <w:r>
         <w:rPr>
           <w:rStyle w:val="CommentReference"/>
         </w:rPr>
-        <w:commentReference w:id="2"/>
+        <w:commentReference w:id="7"/>
       </w:r>
       <w:r>
         <w:t xml:space="preserve"> initial concentrations of species </w:t>
@@ -1289,12 +1373,12 @@
       <w:r>
         <w:t xml:space="preserve">We believe that by addressing most of the comments of both referees, the text should be more readable </w:t>
       </w:r>
-      <w:ins w:id="3" w:author="Tavener,Simon" w:date="2020-07-14T15:40:00Z">
+      <w:ins w:id="8" w:author="Tavener,Simon" w:date="2020-07-14T15:40:00Z">
         <w:r>
           <w:t>for</w:t>
         </w:r>
       </w:ins>
-      <w:del w:id="4" w:author="Tavener,Simon" w:date="2020-07-14T15:40:00Z">
+      <w:del w:id="9" w:author="Tavener,Simon" w:date="2020-07-14T15:40:00Z">
         <w:r>
           <w:delText>to</w:delText>
         </w:r>
@@ -1326,12 +1410,12 @@
       <w:r>
         <w:t xml:space="preserve">We would suggest though that our exposition is, in general, less mathematically </w:t>
       </w:r>
-      <w:del w:id="5" w:author="Tavener,Simon" w:date="2020-07-14T15:41:00Z">
+      <w:del w:id="10" w:author="Tavener,Simon" w:date="2020-07-14T15:41:00Z">
         <w:r>
           <w:delText xml:space="preserve">intense </w:delText>
         </w:r>
       </w:del>
-      <w:ins w:id="6" w:author="Tavener,Simon" w:date="2020-07-14T15:41:00Z">
+      <w:ins w:id="11" w:author="Tavener,Simon" w:date="2020-07-14T15:41:00Z">
         <w:r>
           <w:t>sophisticated</w:t>
         </w:r>
@@ -1823,12 +1907,12 @@
       <w:r>
         <w:t xml:space="preserve">emphasising that </w:t>
       </w:r>
-      <w:ins w:id="7" w:author="Tavener,Simon" w:date="2020-07-14T15:43:00Z">
+      <w:ins w:id="12" w:author="Tavener,Simon" w:date="2020-07-14T15:43:00Z">
         <w:r>
           <w:t xml:space="preserve">there is no consensus regarding the correct way to perform inference for single cell data </w:t>
         </w:r>
       </w:ins>
-      <w:del w:id="8" w:author="Tavener,Simon" w:date="2020-07-14T15:43:00Z">
+      <w:del w:id="13" w:author="Tavener,Simon" w:date="2020-07-14T15:43:00Z">
         <w:r>
           <w:delText xml:space="preserve">performing inference for single cell data remains </w:delText>
         </w:r>
@@ -2103,12 +2187,12 @@
       <w:r>
         <w:t xml:space="preserve">Recoding existing methods is a complex issue, even when </w:t>
       </w:r>
-      <w:ins w:id="9" w:author="Tavener,Simon" w:date="2020-07-14T15:45:00Z">
+      <w:ins w:id="14" w:author="Tavener,Simon" w:date="2020-07-14T15:45:00Z">
         <w:r>
           <w:t>these methods are unambiguously</w:t>
         </w:r>
       </w:ins>
-      <w:del w:id="10" w:author="Tavener,Simon" w:date="2020-07-14T15:46:00Z">
+      <w:del w:id="15" w:author="Tavener,Simon" w:date="2020-07-14T15:46:00Z">
         <w:r>
           <w:delText>well</w:delText>
         </w:r>
@@ -2116,13 +2200,11 @@
       <w:r>
         <w:t xml:space="preserve"> described and is beyond the scope of this work.  We agree with the referee, but this is a topic for a potential review article and also a major rationale for the PINTS project, with which two of the authors are associated</w:t>
       </w:r>
-      <w:ins w:id="11" w:author="Tavener,Simon" w:date="2020-07-14T15:46:00Z">
+      <w:ins w:id="16" w:author="Tavener,Simon" w:date="2020-07-14T15:46:00Z">
         <w:r>
           <w:t>,</w:t>
         </w:r>
       </w:ins>
-      <w:bookmarkStart w:id="12" w:name="_GoBack"/>
-      <w:bookmarkEnd w:id="12"/>
       <w:r>
         <w:t xml:space="preserve"> which seeks to robustly implement a number of competing methods and make them available to users</w:t>
       </w:r>
@@ -3149,7 +3231,50 @@
 
 <file path=word/comments.xml><?xml version="1.0" encoding="utf-8"?>
 <w:comments xmlns:wpc="http://schemas.microsoft.com/office/word/2010/wordprocessingCanvas" xmlns:cx="http://schemas.microsoft.com/office/drawing/2014/chartex" xmlns:mc="http://schemas.openxmlformats.org/markup-compatibility/2006" xmlns:o="urn:schemas-microsoft-com:office:office" xmlns:r="http://schemas.openxmlformats.org/officeDocument/2006/relationships" xmlns:m="http://schemas.openxmlformats.org/officeDocument/2006/math" xmlns:v="urn:schemas-microsoft-com:vml" xmlns:wp14="http://schemas.microsoft.com/office/word/2010/wordprocessingDrawing" xmlns:wp="http://schemas.openxmlformats.org/drawingml/2006/wordprocessingDrawing" xmlns:w10="urn:schemas-microsoft-com:office:word" xmlns:w="http://schemas.openxmlformats.org/wordprocessingml/2006/main" xmlns:w14="http://schemas.microsoft.com/office/word/2010/wordml" xmlns:w15="http://schemas.microsoft.com/office/word/2012/wordml" xmlns:w16se="http://schemas.microsoft.com/office/word/2015/wordml/symex" xmlns:wpg="http://schemas.microsoft.com/office/word/2010/wordprocessingGroup" xmlns:wpi="http://schemas.microsoft.com/office/word/2010/wordprocessingInk" xmlns:wne="http://schemas.microsoft.com/office/word/2006/wordml" xmlns:wps="http://schemas.microsoft.com/office/word/2010/wordprocessingShape" mc:Ignorable="w14 w15 w16se wp14">
-  <w:comment w:id="2" w:author="Tavener,Simon" w:date="2020-07-14T15:39:00Z" w:initials="T">
+  <w:comment w:id="1" w:author="Tavener,Simon" w:date="2020-07-14T20:17:00Z" w:initials="T">
+    <w:p>
+      <w:pPr>
+        <w:pStyle w:val="CommentText"/>
+      </w:pPr>
+      <w:r>
+        <w:rPr>
+          <w:rStyle w:val="CommentReference"/>
+        </w:rPr>
+        <w:annotationRef/>
+      </w:r>
+      <w:r>
+        <w:t>I cannot find the description in Chen et al that has led you to this conclusion</w:t>
+      </w:r>
+    </w:p>
+  </w:comment>
+  <w:comment w:id="3" w:author="Tavener,Simon" w:date="2020-07-14T20:13:00Z" w:initials="T">
+    <w:p>
+      <w:pPr>
+        <w:pStyle w:val="CommentText"/>
+      </w:pPr>
+      <w:r>
+        <w:rPr>
+          <w:rStyle w:val="CommentReference"/>
+        </w:rPr>
+        <w:annotationRef/>
+      </w:r>
+      <w:r>
+        <w:t xml:space="preserve">I cannot find this in the description of their method. </w:t>
+      </w:r>
+      <w:r>
+        <w:t xml:space="preserve">How do you come to this </w:t>
+      </w:r>
+      <w:r>
+        <w:t>conclusion</w:t>
+      </w:r>
+      <w:bookmarkStart w:id="4" w:name="_GoBack"/>
+      <w:bookmarkEnd w:id="4"/>
+      <w:r>
+        <w:t>?</w:t>
+      </w:r>
+    </w:p>
+  </w:comment>
+  <w:comment w:id="7" w:author="Tavener,Simon" w:date="2020-07-14T15:39:00Z" w:initials="T">
     <w:p>
       <w:pPr>
         <w:pStyle w:val="CommentText"/>
@@ -3170,6 +3295,8 @@
 
 <file path=word/commentsExtended.xml><?xml version="1.0" encoding="utf-8"?>
 <w15:commentsEx xmlns:wpc="http://schemas.microsoft.com/office/word/2010/wordprocessingCanvas" xmlns:cx="http://schemas.microsoft.com/office/drawing/2014/chartex" xmlns:mc="http://schemas.openxmlformats.org/markup-compatibility/2006" xmlns:o="urn:schemas-microsoft-com:office:office" xmlns:r="http://schemas.openxmlformats.org/officeDocument/2006/relationships" xmlns:m="http://schemas.openxmlformats.org/officeDocument/2006/math" xmlns:v="urn:schemas-microsoft-com:vml" xmlns:wp14="http://schemas.microsoft.com/office/word/2010/wordprocessingDrawing" xmlns:wp="http://schemas.openxmlformats.org/drawingml/2006/wordprocessingDrawing" xmlns:w10="urn:schemas-microsoft-com:office:word" xmlns:w="http://schemas.openxmlformats.org/wordprocessingml/2006/main" xmlns:w14="http://schemas.microsoft.com/office/word/2010/wordml" xmlns:w15="http://schemas.microsoft.com/office/word/2012/wordml" xmlns:w16se="http://schemas.microsoft.com/office/word/2015/wordml/symex" xmlns:wpg="http://schemas.microsoft.com/office/word/2010/wordprocessingGroup" xmlns:wpi="http://schemas.microsoft.com/office/word/2010/wordprocessingInk" xmlns:wne="http://schemas.microsoft.com/office/word/2006/wordml" xmlns:wps="http://schemas.microsoft.com/office/word/2010/wordprocessingShape" mc:Ignorable="w14 w15 w16se wp14">
+  <w15:commentEx w15:paraId="0319BB91" w15:done="0"/>
+  <w15:commentEx w15:paraId="54C021B5" w15:done="0"/>
   <w15:commentEx w15:paraId="7722BDAC" w15:done="0"/>
 </w15:commentsEx>
 </file>

</xml_diff>

<commit_message>
Minor modifications to  hESC section and response to referees
Minor language changes to section 4.4. No changes in meaning
Added note in response to referee #1 that including material from companion paper would result in an overly long manuscript and detract from readability and impact
</commit_message>
<xml_diff>
--- a/write-up/Response to referees.docx
+++ b/write-up/Response to referees.docx
@@ -427,7 +427,23 @@
       </w:r>
       <w:r>
         <w:lastRenderedPageBreak/>
-        <w:t>paper does do, however, is provide many worked examples that further illustrate how the elements of the puzzle fit together. These worked examples are somewhat abstract</w:t>
+        <w:t xml:space="preserve">paper does do, however, is provide many worked examples that further illustrate how the elements of the </w:t>
+      </w:r>
+      <w:del w:id="2" w:author="Tavener,Simon" w:date="2020-07-15T08:23:00Z">
+        <w:r>
+          <w:delText xml:space="preserve">puzzle </w:delText>
+        </w:r>
+      </w:del>
+      <w:ins w:id="3" w:author="Tavener,Simon" w:date="2020-07-15T08:23:00Z">
+        <w:r>
+          <w:t>overall algorithm</w:t>
+        </w:r>
+        <w:r>
+          <w:t xml:space="preserve"> </w:t>
+        </w:r>
+      </w:ins>
+      <w:r>
+        <w:t>fit together. These worked examples are somewhat abstract</w:t>
       </w:r>
       <w:r>
         <w:t>,</w:t>
@@ -435,6 +451,16 @@
       <w:r>
         <w:t xml:space="preserve"> and we’d like to keep them separate from this “applications” paper.</w:t>
       </w:r>
+      <w:ins w:id="4" w:author="Tavener,Simon" w:date="2020-07-15T08:24:00Z">
+        <w:r>
+          <w:t xml:space="preserve"> Such a discussion here would result in a much longer paper which we feel would detract from its readability and </w:t>
+        </w:r>
+        <w:bookmarkStart w:id="5" w:name="_GoBack"/>
+        <w:bookmarkEnd w:id="5"/>
+        <w:r>
+          <w:t>intended message.</w:t>
+        </w:r>
+      </w:ins>
     </w:p>
     <w:p>
       <w:pPr>
@@ -660,7 +686,7 @@
         </w:rPr>
         <w:t>model</w:t>
       </w:r>
-      <w:ins w:id="2" w:author="Tavener,Simon" w:date="2020-07-14T20:17:00Z">
+      <w:ins w:id="6" w:author="Tavener,Simon" w:date="2020-07-14T20:17:00Z">
         <w:r>
           <w:rPr>
             <w:color w:val="538135" w:themeColor="accent6" w:themeShade="BF"/>
@@ -675,19 +701,19 @@
         </w:rPr>
         <w:t xml:space="preserve"> how this mean represents a mixture across different subpopulations. </w:t>
       </w:r>
-      <w:commentRangeStart w:id="3"/>
+      <w:commentRangeStart w:id="7"/>
       <w:r>
         <w:rPr>
           <w:color w:val="538135" w:themeColor="accent6" w:themeShade="BF"/>
         </w:rPr>
         <w:t>Chan et al. (2016) follow this approach</w:t>
       </w:r>
-      <w:commentRangeEnd w:id="3"/>
+      <w:commentRangeEnd w:id="7"/>
       <w:r>
         <w:rPr>
           <w:rStyle w:val="CommentReference"/>
         </w:rPr>
-        <w:commentReference w:id="3"/>
+        <w:commentReference w:id="7"/>
       </w:r>
       <w:r>
         <w:rPr>
@@ -727,7 +753,14 @@
         <w:rPr>
           <w:color w:val="538135" w:themeColor="accent6" w:themeShade="BF"/>
         </w:rPr>
-        <w:t xml:space="preserve"> et a., 2014; Loos et a., 2018; Dixit et al., 2018). </w:t>
+        <w:t xml:space="preserve"> et a., 2014; Loos </w:t>
+      </w:r>
+      <w:r>
+        <w:rPr>
+          <w:color w:val="538135" w:themeColor="accent6" w:themeShade="BF"/>
+        </w:rPr>
+        <w:lastRenderedPageBreak/>
+        <w:t xml:space="preserve">et a., 2018; Dixit et al., 2018). </w:t>
       </w:r>
       <w:r>
         <w:rPr>
@@ -750,6 +783,335 @@
         </w:rPr>
       </w:pPr>
       <w:r>
+        <w:br/>
+      </w:r>
+      <w:r>
+        <w:rPr>
+          <w:color w:val="2F5496" w:themeColor="accent5" w:themeShade="BF"/>
+        </w:rPr>
+        <w:t>(G) Please explain the following statements in more detail and theoretical depth:</w:t>
+      </w:r>
+    </w:p>
+    <w:p>
+      <w:pPr>
+        <w:jc w:val="both"/>
+        <w:rPr>
+          <w:color w:val="2F5496" w:themeColor="accent5" w:themeShade="BF"/>
+        </w:rPr>
+      </w:pPr>
+      <w:r>
+        <w:br/>
+      </w:r>
+      <w:r>
+        <w:rPr>
+          <w:color w:val="2F5496" w:themeColor="accent5" w:themeShade="BF"/>
+        </w:rPr>
+        <w:t>-"Using</w:t>
+      </w:r>
+      <w:r>
+        <w:rPr>
+          <w:color w:val="2F5496" w:themeColor="accent5" w:themeShade="BF"/>
+        </w:rPr>
+        <w:t xml:space="preserve"> </w:t>
+      </w:r>
+      <w:r>
+        <w:rPr>
+          <w:color w:val="2F5496" w:themeColor="accent5" w:themeShade="BF"/>
+        </w:rPr>
+        <w:t>a vanilla sampler for our case, unfortunately, does not work because the</w:t>
+      </w:r>
+      <w:r>
+        <w:rPr>
+          <w:color w:val="2F5496" w:themeColor="accent5" w:themeShade="BF"/>
+        </w:rPr>
+        <w:t xml:space="preserve"> </w:t>
+      </w:r>
+      <w:r>
+        <w:rPr>
+          <w:color w:val="2F5496" w:themeColor="accent5" w:themeShade="BF"/>
+        </w:rPr>
+        <w:t>Markov chains are biased towards those regions of parameter space with</w:t>
+      </w:r>
+      <w:r>
+        <w:rPr>
+          <w:color w:val="2F5496" w:themeColor="accent5" w:themeShade="BF"/>
+        </w:rPr>
+        <w:t xml:space="preserve"> </w:t>
+      </w:r>
+      <w:r>
+        <w:rPr>
+          <w:color w:val="2F5496" w:themeColor="accent5" w:themeShade="BF"/>
+        </w:rPr>
+        <w:t xml:space="preserve">the largest </w:t>
+      </w:r>
+      <w:proofErr w:type="spellStart"/>
+      <w:r>
+        <w:rPr>
+          <w:color w:val="2F5496" w:themeColor="accent5" w:themeShade="BF"/>
+        </w:rPr>
+        <w:t>iso</w:t>
+      </w:r>
+      <w:proofErr w:type="spellEnd"/>
+      <w:r>
+        <w:rPr>
+          <w:color w:val="2F5496" w:themeColor="accent5" w:themeShade="BF"/>
+        </w:rPr>
+        <w:t>-output contour volumes. This bias means that the stationary</w:t>
+      </w:r>
+      <w:r>
+        <w:rPr>
+          <w:color w:val="2F5496" w:themeColor="accent5" w:themeShade="BF"/>
+        </w:rPr>
+        <w:t xml:space="preserve"> </w:t>
+      </w:r>
+      <w:r>
+        <w:rPr>
+          <w:color w:val="2F5496" w:themeColor="accent5" w:themeShade="BF"/>
+        </w:rPr>
+        <w:t>parameter distribution obtained, when fed through the model, does not</w:t>
+      </w:r>
+      <w:r>
+        <w:rPr>
+          <w:color w:val="2F5496" w:themeColor="accent5" w:themeShade="BF"/>
+        </w:rPr>
+        <w:t xml:space="preserve"> </w:t>
+      </w:r>
+      <w:r>
+        <w:rPr>
+          <w:color w:val="2F5496" w:themeColor="accent5" w:themeShade="BF"/>
+        </w:rPr>
+        <w:t>recapitulate the target output distribution [25]"</w:t>
+      </w:r>
+    </w:p>
+    <w:p>
+      <w:pPr>
+        <w:jc w:val="both"/>
+      </w:pPr>
+    </w:p>
+    <w:p>
+      <w:pPr>
+        <w:jc w:val="both"/>
+      </w:pPr>
+      <w:r>
+        <w:t>We have modified this statement and made clear this is true for any sampler.</w:t>
+      </w:r>
+      <w:r>
+        <w:t xml:space="preserve"> We also emphasise again the difference between our problem and a traditional Bayesian one,</w:t>
+      </w:r>
+    </w:p>
+    <w:p>
+      <w:pPr>
+        <w:jc w:val="both"/>
+      </w:pPr>
+    </w:p>
+    <w:p>
+      <w:pPr>
+        <w:jc w:val="both"/>
+        <w:rPr>
+          <w:color w:val="538135" w:themeColor="accent6" w:themeShade="BF"/>
+        </w:rPr>
+      </w:pPr>
+      <w:r>
+        <w:rPr>
+          <w:color w:val="538135" w:themeColor="accent6" w:themeShade="BF"/>
+        </w:rPr>
+        <w:t xml:space="preserve">“MCMC methods aim to approximate a posterior parameter distribution by sampling from it. In this case, the resultant parameter samples, when pushed through the model, should approximate samples from the desired QOI distribution. ``Vanilla'' MCMC methods, like Random Walk Metropolis (Lambert, 2018), work fine in more traditional Bayesian analyses but are biased for our inference problem. Such vanilla MCMC samplers choose where next to step based on the ratio of probability densities at the proposed parameter value and current position. Using a vanilla sampler for our case, unfortunately, does not work because the Markov chains are biased towards those regions of parameter space with the largest </w:t>
+      </w:r>
+      <w:proofErr w:type="spellStart"/>
+      <w:r>
+        <w:rPr>
+          <w:color w:val="538135" w:themeColor="accent6" w:themeShade="BF"/>
+        </w:rPr>
+        <w:t>iso</w:t>
+      </w:r>
+      <w:proofErr w:type="spellEnd"/>
+      <w:r>
+        <w:rPr>
+          <w:color w:val="538135" w:themeColor="accent6" w:themeShade="BF"/>
+        </w:rPr>
+        <w:t xml:space="preserve">-output contour volumes. This bias means that the stationary parameter distribution obtained, when fed through the model, does not recapitulate the </w:t>
+      </w:r>
+      <w:r>
+        <w:rPr>
+          <w:color w:val="538135" w:themeColor="accent6" w:themeShade="BF"/>
+        </w:rPr>
+        <w:t>observed</w:t>
+      </w:r>
+      <w:r>
+        <w:rPr>
+          <w:color w:val="538135" w:themeColor="accent6" w:themeShade="BF"/>
+        </w:rPr>
+        <w:t xml:space="preserve"> output distribution (Lambert et al., 2018). We stress again the difference between this problem and a traditional Bayesian analysis: here, uncertainty </w:t>
+      </w:r>
+      <w:r>
+        <w:rPr>
+          <w:color w:val="538135" w:themeColor="accent6" w:themeShade="BF"/>
+        </w:rPr>
+        <w:t>is due to the forward map being many-to-fewer meaning that the inverse map is indeterminant</w:t>
+      </w:r>
+      <w:r>
+        <w:rPr>
+          <w:color w:val="538135" w:themeColor="accent6" w:themeShade="BF"/>
+        </w:rPr>
+        <w:t>; in Bayesian inference, it comes from stochastic processes in the system itself. This difference means traditional inference methods cannot be used and motivates the method we introduce here.</w:t>
+      </w:r>
+      <w:r>
+        <w:rPr>
+          <w:color w:val="538135" w:themeColor="accent6" w:themeShade="BF"/>
+        </w:rPr>
+        <w:t>”</w:t>
+      </w:r>
+    </w:p>
+    <w:p>
+      <w:pPr>
+        <w:jc w:val="both"/>
+        <w:rPr>
+          <w:color w:val="2F5496" w:themeColor="accent5" w:themeShade="BF"/>
+        </w:rPr>
+      </w:pPr>
+      <w:r>
+        <w:br/>
+      </w:r>
+      <w:r>
+        <w:rPr>
+          <w:color w:val="2F5496" w:themeColor="accent5" w:themeShade="BF"/>
+        </w:rPr>
+        <w:t>-"Throughout the course of development of</w:t>
+      </w:r>
+      <w:r>
+        <w:rPr>
+          <w:color w:val="2F5496" w:themeColor="accent5" w:themeShade="BF"/>
+        </w:rPr>
+        <w:t xml:space="preserve"> </w:t>
+      </w:r>
+      <w:r>
+        <w:rPr>
+          <w:color w:val="2F5496" w:themeColor="accent5" w:themeShade="BF"/>
+        </w:rPr>
+        <w:t>CMC, we have tested many KDE methods and have found vine copula</w:t>
+      </w:r>
+      <w:r>
+        <w:rPr>
+          <w:color w:val="2F5496" w:themeColor="accent5" w:themeShade="BF"/>
+        </w:rPr>
+        <w:t xml:space="preserve"> </w:t>
+      </w:r>
+      <w:r>
+        <w:rPr>
+          <w:color w:val="2F5496" w:themeColor="accent5" w:themeShade="BF"/>
+        </w:rPr>
+        <w:t>KDE is best suited to approximating the higher dimensional probability</w:t>
+      </w:r>
+      <w:r>
+        <w:rPr>
+          <w:color w:val="2F5496" w:themeColor="accent5" w:themeShade="BF"/>
+        </w:rPr>
+        <w:t xml:space="preserve"> </w:t>
+      </w:r>
+      <w:r>
+        <w:rPr>
+          <w:color w:val="2F5496" w:themeColor="accent5" w:themeShade="BF"/>
+        </w:rPr>
+        <w:t>distributions required in practice."</w:t>
+      </w:r>
+    </w:p>
+    <w:p>
+      <w:pPr>
+        <w:jc w:val="both"/>
+      </w:pPr>
+    </w:p>
+    <w:p>
+      <w:pPr>
+        <w:jc w:val="both"/>
+      </w:pPr>
+      <w:r>
+        <w:t>We have made explicit the reference for vine copula KDE, since this method was originally created with the specific purpose of dealing with high dimensional data:</w:t>
+      </w:r>
+    </w:p>
+    <w:p>
+      <w:pPr>
+        <w:jc w:val="both"/>
+      </w:pPr>
+    </w:p>
+    <w:p>
+      <w:pPr>
+        <w:jc w:val="both"/>
+        <w:rPr>
+          <w:color w:val="538135" w:themeColor="accent6" w:themeShade="BF"/>
+        </w:rPr>
+      </w:pPr>
+      <w:r>
+        <w:rPr>
+          <w:color w:val="538135" w:themeColor="accent6" w:themeShade="BF"/>
+        </w:rPr>
+        <w:t>“Throughout the course of development of CMC, we tested many KDE methods and found vine copula KDE best suited to approximating the higher dimensional probability distributions required in practice -- other methods produced coarse estimates of the joint density and took substantially more computational resource. Indeed, the ability to do KDE in high dimensions was the motivation behind the creation of vine copula KDE in the first place (</w:t>
+      </w:r>
+      <w:proofErr w:type="spellStart"/>
+      <w:r>
+        <w:rPr>
+          <w:color w:val="538135" w:themeColor="accent6" w:themeShade="BF"/>
+        </w:rPr>
+        <w:t>Nagler</w:t>
+      </w:r>
+      <w:proofErr w:type="spellEnd"/>
+      <w:r>
+        <w:rPr>
+          <w:color w:val="538135" w:themeColor="accent6" w:themeShade="BF"/>
+        </w:rPr>
+        <w:t xml:space="preserve"> et al., 2016).”</w:t>
+      </w:r>
+    </w:p>
+    <w:p>
+      <w:pPr>
+        <w:jc w:val="both"/>
+        <w:rPr>
+          <w:color w:val="538135" w:themeColor="accent6" w:themeShade="BF"/>
+        </w:rPr>
+      </w:pPr>
+    </w:p>
+    <w:p>
+      <w:pPr>
+        <w:rPr>
+          <w:color w:val="538135" w:themeColor="accent6" w:themeShade="BF"/>
+        </w:rPr>
+      </w:pPr>
+      <w:proofErr w:type="spellStart"/>
+      <w:r>
+        <w:rPr>
+          <w:color w:val="538135" w:themeColor="accent6" w:themeShade="BF"/>
+        </w:rPr>
+        <w:t>Nagler</w:t>
+      </w:r>
+      <w:proofErr w:type="spellEnd"/>
+      <w:r>
+        <w:rPr>
+          <w:color w:val="538135" w:themeColor="accent6" w:themeShade="BF"/>
+        </w:rPr>
+        <w:t xml:space="preserve">, Thomas, and Claudia </w:t>
+      </w:r>
+      <w:proofErr w:type="spellStart"/>
+      <w:r>
+        <w:rPr>
+          <w:color w:val="538135" w:themeColor="accent6" w:themeShade="BF"/>
+        </w:rPr>
+        <w:t>Czado</w:t>
+      </w:r>
+      <w:proofErr w:type="spellEnd"/>
+      <w:r>
+        <w:rPr>
+          <w:color w:val="538135" w:themeColor="accent6" w:themeShade="BF"/>
+        </w:rPr>
+        <w:t>. "Evading the curse of dimensionality in nonparametric density estimation with simplified vine copulas." Journal of Multivariate Analysis 151 (2016): 69-89.</w:t>
+      </w:r>
+    </w:p>
+    <w:p>
+      <w:pPr>
+        <w:jc w:val="both"/>
+        <w:rPr>
+          <w:color w:val="2F5496" w:themeColor="accent5" w:themeShade="BF"/>
+        </w:rPr>
+      </w:pPr>
+      <w:r>
         <w:lastRenderedPageBreak/>
         <w:br/>
       </w:r>
@@ -757,335 +1119,6 @@
         <w:rPr>
           <w:color w:val="2F5496" w:themeColor="accent5" w:themeShade="BF"/>
         </w:rPr>
-        <w:t>(G) Please explain the following statements in more detail and theoretical depth:</w:t>
-      </w:r>
-    </w:p>
-    <w:p>
-      <w:pPr>
-        <w:jc w:val="both"/>
-        <w:rPr>
-          <w:color w:val="2F5496" w:themeColor="accent5" w:themeShade="BF"/>
-        </w:rPr>
-      </w:pPr>
-      <w:r>
-        <w:br/>
-      </w:r>
-      <w:r>
-        <w:rPr>
-          <w:color w:val="2F5496" w:themeColor="accent5" w:themeShade="BF"/>
-        </w:rPr>
-        <w:t>-"Using</w:t>
-      </w:r>
-      <w:r>
-        <w:rPr>
-          <w:color w:val="2F5496" w:themeColor="accent5" w:themeShade="BF"/>
-        </w:rPr>
-        <w:t xml:space="preserve"> </w:t>
-      </w:r>
-      <w:r>
-        <w:rPr>
-          <w:color w:val="2F5496" w:themeColor="accent5" w:themeShade="BF"/>
-        </w:rPr>
-        <w:t>a vanilla sampler for our case, unfortunately, does not work because the</w:t>
-      </w:r>
-      <w:r>
-        <w:rPr>
-          <w:color w:val="2F5496" w:themeColor="accent5" w:themeShade="BF"/>
-        </w:rPr>
-        <w:t xml:space="preserve"> </w:t>
-      </w:r>
-      <w:r>
-        <w:rPr>
-          <w:color w:val="2F5496" w:themeColor="accent5" w:themeShade="BF"/>
-        </w:rPr>
-        <w:t>Markov chains are biased towards those regions of parameter space with</w:t>
-      </w:r>
-      <w:r>
-        <w:rPr>
-          <w:color w:val="2F5496" w:themeColor="accent5" w:themeShade="BF"/>
-        </w:rPr>
-        <w:t xml:space="preserve"> </w:t>
-      </w:r>
-      <w:r>
-        <w:rPr>
-          <w:color w:val="2F5496" w:themeColor="accent5" w:themeShade="BF"/>
-        </w:rPr>
-        <w:t xml:space="preserve">the largest </w:t>
-      </w:r>
-      <w:proofErr w:type="spellStart"/>
-      <w:r>
-        <w:rPr>
-          <w:color w:val="2F5496" w:themeColor="accent5" w:themeShade="BF"/>
-        </w:rPr>
-        <w:t>iso</w:t>
-      </w:r>
-      <w:proofErr w:type="spellEnd"/>
-      <w:r>
-        <w:rPr>
-          <w:color w:val="2F5496" w:themeColor="accent5" w:themeShade="BF"/>
-        </w:rPr>
-        <w:t>-output contour volumes. This bias means that the stationary</w:t>
-      </w:r>
-      <w:r>
-        <w:rPr>
-          <w:color w:val="2F5496" w:themeColor="accent5" w:themeShade="BF"/>
-        </w:rPr>
-        <w:t xml:space="preserve"> </w:t>
-      </w:r>
-      <w:r>
-        <w:rPr>
-          <w:color w:val="2F5496" w:themeColor="accent5" w:themeShade="BF"/>
-        </w:rPr>
-        <w:t>parameter distribution obtained, when fed through the model, does not</w:t>
-      </w:r>
-      <w:r>
-        <w:rPr>
-          <w:color w:val="2F5496" w:themeColor="accent5" w:themeShade="BF"/>
-        </w:rPr>
-        <w:t xml:space="preserve"> </w:t>
-      </w:r>
-      <w:r>
-        <w:rPr>
-          <w:color w:val="2F5496" w:themeColor="accent5" w:themeShade="BF"/>
-        </w:rPr>
-        <w:t>recapitulate the target output distribution [25]"</w:t>
-      </w:r>
-    </w:p>
-    <w:p>
-      <w:pPr>
-        <w:jc w:val="both"/>
-      </w:pPr>
-    </w:p>
-    <w:p>
-      <w:pPr>
-        <w:jc w:val="both"/>
-      </w:pPr>
-      <w:r>
-        <w:t>We have modified this statement and made clear this is true for any sampler.</w:t>
-      </w:r>
-      <w:r>
-        <w:t xml:space="preserve"> We also emphasise again the difference between our problem and a traditional Bayesian one,</w:t>
-      </w:r>
-    </w:p>
-    <w:p>
-      <w:pPr>
-        <w:jc w:val="both"/>
-      </w:pPr>
-    </w:p>
-    <w:p>
-      <w:pPr>
-        <w:jc w:val="both"/>
-        <w:rPr>
-          <w:color w:val="538135" w:themeColor="accent6" w:themeShade="BF"/>
-        </w:rPr>
-      </w:pPr>
-      <w:r>
-        <w:rPr>
-          <w:color w:val="538135" w:themeColor="accent6" w:themeShade="BF"/>
-        </w:rPr>
-        <w:t xml:space="preserve">“MCMC methods aim to approximate a posterior parameter distribution by sampling from it. In this case, the resultant parameter samples, when pushed through the model, should approximate samples from the desired QOI distribution. ``Vanilla'' MCMC methods, like Random Walk Metropolis (Lambert, 2018), work fine in more traditional Bayesian analyses but are biased for our inference problem. Such vanilla MCMC samplers choose where next to step based on the ratio of probability densities at the proposed parameter value and current position. Using a vanilla sampler for our case, unfortunately, does not work because the Markov chains are biased towards those regions of parameter space with the largest </w:t>
-      </w:r>
-      <w:proofErr w:type="spellStart"/>
-      <w:r>
-        <w:rPr>
-          <w:color w:val="538135" w:themeColor="accent6" w:themeShade="BF"/>
-        </w:rPr>
-        <w:t>iso</w:t>
-      </w:r>
-      <w:proofErr w:type="spellEnd"/>
-      <w:r>
-        <w:rPr>
-          <w:color w:val="538135" w:themeColor="accent6" w:themeShade="BF"/>
-        </w:rPr>
-        <w:t xml:space="preserve">-output contour volumes. This bias means that the stationary parameter distribution obtained, when fed through the model, does not recapitulate the </w:t>
-      </w:r>
-      <w:r>
-        <w:rPr>
-          <w:color w:val="538135" w:themeColor="accent6" w:themeShade="BF"/>
-        </w:rPr>
-        <w:t>observed</w:t>
-      </w:r>
-      <w:r>
-        <w:rPr>
-          <w:color w:val="538135" w:themeColor="accent6" w:themeShade="BF"/>
-        </w:rPr>
-        <w:t xml:space="preserve"> output distribution (Lambert et al., 2018). We stress again the difference between this problem and a traditional Bayesian analysis: here, uncertainty </w:t>
-      </w:r>
-      <w:r>
-        <w:rPr>
-          <w:color w:val="538135" w:themeColor="accent6" w:themeShade="BF"/>
-        </w:rPr>
-        <w:t>is due to the forward map being many-to-fewer meaning that the inverse map is indeterminant</w:t>
-      </w:r>
-      <w:r>
-        <w:rPr>
-          <w:color w:val="538135" w:themeColor="accent6" w:themeShade="BF"/>
-        </w:rPr>
-        <w:t>; in Bayesian inference, it comes from stochastic processes in the system itself. This difference means traditional inference methods cannot be used and motivates the method we introduce here.</w:t>
-      </w:r>
-      <w:r>
-        <w:rPr>
-          <w:color w:val="538135" w:themeColor="accent6" w:themeShade="BF"/>
-        </w:rPr>
-        <w:t>”</w:t>
-      </w:r>
-    </w:p>
-    <w:p>
-      <w:pPr>
-        <w:jc w:val="both"/>
-        <w:rPr>
-          <w:color w:val="2F5496" w:themeColor="accent5" w:themeShade="BF"/>
-        </w:rPr>
-      </w:pPr>
-      <w:r>
-        <w:br/>
-      </w:r>
-      <w:r>
-        <w:rPr>
-          <w:color w:val="2F5496" w:themeColor="accent5" w:themeShade="BF"/>
-        </w:rPr>
-        <w:t>-"Throughout the course of development of</w:t>
-      </w:r>
-      <w:r>
-        <w:rPr>
-          <w:color w:val="2F5496" w:themeColor="accent5" w:themeShade="BF"/>
-        </w:rPr>
-        <w:t xml:space="preserve"> </w:t>
-      </w:r>
-      <w:r>
-        <w:rPr>
-          <w:color w:val="2F5496" w:themeColor="accent5" w:themeShade="BF"/>
-        </w:rPr>
-        <w:t>CMC, we have tested many KDE methods and have found vine copula</w:t>
-      </w:r>
-      <w:r>
-        <w:rPr>
-          <w:color w:val="2F5496" w:themeColor="accent5" w:themeShade="BF"/>
-        </w:rPr>
-        <w:t xml:space="preserve"> </w:t>
-      </w:r>
-      <w:r>
-        <w:rPr>
-          <w:color w:val="2F5496" w:themeColor="accent5" w:themeShade="BF"/>
-        </w:rPr>
-        <w:t>KDE is best suited to approximating the higher dimensional probability</w:t>
-      </w:r>
-      <w:r>
-        <w:rPr>
-          <w:color w:val="2F5496" w:themeColor="accent5" w:themeShade="BF"/>
-        </w:rPr>
-        <w:t xml:space="preserve"> </w:t>
-      </w:r>
-      <w:r>
-        <w:rPr>
-          <w:color w:val="2F5496" w:themeColor="accent5" w:themeShade="BF"/>
-        </w:rPr>
-        <w:t>distributions required in practice."</w:t>
-      </w:r>
-    </w:p>
-    <w:p>
-      <w:pPr>
-        <w:jc w:val="both"/>
-      </w:pPr>
-    </w:p>
-    <w:p>
-      <w:pPr>
-        <w:jc w:val="both"/>
-      </w:pPr>
-      <w:r>
-        <w:t>We have made explicit the reference for vine copula KDE, since this method was originally created with the specific purpose of dealing with high dimensional data:</w:t>
-      </w:r>
-    </w:p>
-    <w:p>
-      <w:pPr>
-        <w:jc w:val="both"/>
-      </w:pPr>
-    </w:p>
-    <w:p>
-      <w:pPr>
-        <w:jc w:val="both"/>
-        <w:rPr>
-          <w:color w:val="538135" w:themeColor="accent6" w:themeShade="BF"/>
-        </w:rPr>
-      </w:pPr>
-      <w:r>
-        <w:rPr>
-          <w:color w:val="538135" w:themeColor="accent6" w:themeShade="BF"/>
-        </w:rPr>
-        <w:t>“Throughout the course of development of CMC, we tested many KDE methods and found vine copula KDE best suited to approximating the higher dimensional probability distributions required in practice -- other methods produced coarse estimates of the joint density and took substantially more computational resource. Indeed, the ability to do KDE in high dimensions was the motivation behind the creation of vine copula KDE in the first place (</w:t>
-      </w:r>
-      <w:proofErr w:type="spellStart"/>
-      <w:r>
-        <w:rPr>
-          <w:color w:val="538135" w:themeColor="accent6" w:themeShade="BF"/>
-        </w:rPr>
-        <w:t>Nagler</w:t>
-      </w:r>
-      <w:proofErr w:type="spellEnd"/>
-      <w:r>
-        <w:rPr>
-          <w:color w:val="538135" w:themeColor="accent6" w:themeShade="BF"/>
-        </w:rPr>
-        <w:t xml:space="preserve"> et al., 2016).”</w:t>
-      </w:r>
-    </w:p>
-    <w:p>
-      <w:pPr>
-        <w:jc w:val="both"/>
-        <w:rPr>
-          <w:color w:val="538135" w:themeColor="accent6" w:themeShade="BF"/>
-        </w:rPr>
-      </w:pPr>
-    </w:p>
-    <w:p>
-      <w:pPr>
-        <w:rPr>
-          <w:color w:val="538135" w:themeColor="accent6" w:themeShade="BF"/>
-        </w:rPr>
-      </w:pPr>
-      <w:proofErr w:type="spellStart"/>
-      <w:r>
-        <w:rPr>
-          <w:color w:val="538135" w:themeColor="accent6" w:themeShade="BF"/>
-        </w:rPr>
-        <w:t>Nagler</w:t>
-      </w:r>
-      <w:proofErr w:type="spellEnd"/>
-      <w:r>
-        <w:rPr>
-          <w:color w:val="538135" w:themeColor="accent6" w:themeShade="BF"/>
-        </w:rPr>
-        <w:t xml:space="preserve">, Thomas, and Claudia </w:t>
-      </w:r>
-      <w:proofErr w:type="spellStart"/>
-      <w:r>
-        <w:rPr>
-          <w:color w:val="538135" w:themeColor="accent6" w:themeShade="BF"/>
-        </w:rPr>
-        <w:t>Czado</w:t>
-      </w:r>
-      <w:proofErr w:type="spellEnd"/>
-      <w:r>
-        <w:rPr>
-          <w:color w:val="538135" w:themeColor="accent6" w:themeShade="BF"/>
-        </w:rPr>
-        <w:t>. "Evading the curse of dimensionality in nonparametric density estimation with simplified vine copulas." Journal of Multivariate Analysis 151 (2016): 69-89.</w:t>
-      </w:r>
-    </w:p>
-    <w:p>
-      <w:pPr>
-        <w:jc w:val="both"/>
-        <w:rPr>
-          <w:color w:val="2F5496" w:themeColor="accent5" w:themeShade="BF"/>
-        </w:rPr>
-      </w:pPr>
-      <w:r>
-        <w:br/>
-      </w:r>
-      <w:r>
-        <w:rPr>
-          <w:color w:val="2F5496" w:themeColor="accent5" w:themeShade="BF"/>
-        </w:rPr>
         <w:t>-"If the target distribution is sensitive</w:t>
       </w:r>
       <w:r>
@@ -1119,7 +1152,7 @@
         <w:rPr>
           <w:color w:val="2F5496" w:themeColor="accent5" w:themeShade="BF"/>
           <w:vertAlign w:val="subscript"/>
-          <w:rPrChange w:id="5" w:author="Tavener,Simon" w:date="2020-07-14T15:39:00Z">
+          <w:rPrChange w:id="8" w:author="Tavener,Simon" w:date="2020-07-14T15:39:00Z">
             <w:rPr>
               <w:color w:val="2F5496" w:themeColor="accent5" w:themeShade="BF"/>
             </w:rPr>
@@ -1132,7 +1165,6 @@
         <w:jc w:val="both"/>
       </w:pPr>
       <w:r>
-        <w:lastRenderedPageBreak/>
         <w:t xml:space="preserve">This is a crucial point </w:t>
       </w:r>
       <w:r>
@@ -1150,7 +1182,7 @@
       <w:r>
         <w:t xml:space="preserve">) where this is covered in </w:t>
       </w:r>
-      <w:ins w:id="6" w:author="Tavener,Simon" w:date="2020-07-14T15:38:00Z">
+      <w:ins w:id="9" w:author="Tavener,Simon" w:date="2020-07-14T15:38:00Z">
         <w:r>
           <w:t>the discussion of two of our numerical examples</w:t>
         </w:r>
@@ -1223,16 +1255,16 @@
       <w:pPr>
         <w:jc w:val="both"/>
       </w:pPr>
-      <w:commentRangeStart w:id="7"/>
+      <w:commentRangeStart w:id="10"/>
       <w:r>
         <w:t>The</w:t>
       </w:r>
-      <w:commentRangeEnd w:id="7"/>
+      <w:commentRangeEnd w:id="10"/>
       <w:r>
         <w:rPr>
           <w:rStyle w:val="CommentReference"/>
         </w:rPr>
-        <w:commentReference w:id="7"/>
+        <w:commentReference w:id="10"/>
       </w:r>
       <w:r>
         <w:t xml:space="preserve"> initial concentrations of species </w:t>
@@ -1373,12 +1405,12 @@
       <w:r>
         <w:t xml:space="preserve">We believe that by addressing most of the comments of both referees, the text should be more readable </w:t>
       </w:r>
-      <w:ins w:id="8" w:author="Tavener,Simon" w:date="2020-07-14T15:40:00Z">
+      <w:ins w:id="11" w:author="Tavener,Simon" w:date="2020-07-14T15:40:00Z">
         <w:r>
           <w:t>for</w:t>
         </w:r>
       </w:ins>
-      <w:del w:id="9" w:author="Tavener,Simon" w:date="2020-07-14T15:40:00Z">
+      <w:del w:id="12" w:author="Tavener,Simon" w:date="2020-07-14T15:40:00Z">
         <w:r>
           <w:delText>to</w:delText>
         </w:r>
@@ -1410,12 +1442,12 @@
       <w:r>
         <w:t xml:space="preserve">We would suggest though that our exposition is, in general, less mathematically </w:t>
       </w:r>
-      <w:del w:id="10" w:author="Tavener,Simon" w:date="2020-07-14T15:41:00Z">
+      <w:del w:id="13" w:author="Tavener,Simon" w:date="2020-07-14T15:41:00Z">
         <w:r>
           <w:delText xml:space="preserve">intense </w:delText>
         </w:r>
       </w:del>
-      <w:ins w:id="11" w:author="Tavener,Simon" w:date="2020-07-14T15:41:00Z">
+      <w:ins w:id="14" w:author="Tavener,Simon" w:date="2020-07-14T15:41:00Z">
         <w:r>
           <w:t>sophisticated</w:t>
         </w:r>
@@ -1560,6 +1592,7 @@
     </w:p>
     <w:p>
       <w:r>
+        <w:lastRenderedPageBreak/>
         <w:t xml:space="preserve">This is a good point and </w:t>
       </w:r>
       <w:r>
@@ -1617,7 +1650,6 @@
           <w:szCs w:val="28"/>
           <w:u w:val="single"/>
         </w:rPr>
-        <w:lastRenderedPageBreak/>
         <w:t>Reviewer #2</w:t>
       </w:r>
     </w:p>
@@ -1907,12 +1939,12 @@
       <w:r>
         <w:t xml:space="preserve">emphasising that </w:t>
       </w:r>
-      <w:ins w:id="12" w:author="Tavener,Simon" w:date="2020-07-14T15:43:00Z">
+      <w:ins w:id="15" w:author="Tavener,Simon" w:date="2020-07-14T15:43:00Z">
         <w:r>
           <w:t xml:space="preserve">there is no consensus regarding the correct way to perform inference for single cell data </w:t>
         </w:r>
       </w:ins>
-      <w:del w:id="13" w:author="Tavener,Simon" w:date="2020-07-14T15:43:00Z">
+      <w:del w:id="16" w:author="Tavener,Simon" w:date="2020-07-14T15:43:00Z">
         <w:r>
           <w:delText xml:space="preserve">performing inference for single cell data remains </w:delText>
         </w:r>
@@ -1973,14 +2005,8 @@
         <w:rPr>
           <w:color w:val="538135" w:themeColor="accent6" w:themeShade="BF"/>
         </w:rPr>
-        <w:t xml:space="preserve">“Unlike many existing methods, CMC is straightforward to implement and does not require extensive computation time. In CMC, prior probability distributions are used in place of ansatz densities. It also does not require the number of cell clusters be chosen beforehand, rather, subpopulations emerge as modes in the posterior parameter distributions. Like Loos et al. 2018, </w:t>
-      </w:r>
-      <w:r>
-        <w:rPr>
-          <w:color w:val="538135" w:themeColor="accent6" w:themeShade="BF"/>
-        </w:rPr>
         <w:lastRenderedPageBreak/>
-        <w:t>CMC can fit multivariate snapshot data and unlike Dixit et al. 2018, does not use discrete bins to model continuous data.</w:t>
+        <w:t>“Unlike many existing methods, CMC is straightforward to implement and does not require extensive computation time. In CMC, prior probability distributions are used in place of ansatz densities. It also does not require the number of cell clusters be chosen beforehand, rather, subpopulations emerge as modes in the posterior parameter distributions. Like Loos et al. 2018, CMC can fit multivariate snapshot data and unlike Dixit et al. 2018, does not use discrete bins to model continuous data.</w:t>
       </w:r>
       <w:r>
         <w:rPr>
@@ -2187,12 +2213,12 @@
       <w:r>
         <w:t xml:space="preserve">Recoding existing methods is a complex issue, even when </w:t>
       </w:r>
-      <w:ins w:id="14" w:author="Tavener,Simon" w:date="2020-07-14T15:45:00Z">
+      <w:ins w:id="17" w:author="Tavener,Simon" w:date="2020-07-14T15:45:00Z">
         <w:r>
           <w:t>these methods are unambiguously</w:t>
         </w:r>
       </w:ins>
-      <w:del w:id="15" w:author="Tavener,Simon" w:date="2020-07-14T15:46:00Z">
+      <w:del w:id="18" w:author="Tavener,Simon" w:date="2020-07-14T15:46:00Z">
         <w:r>
           <w:delText>well</w:delText>
         </w:r>
@@ -2200,7 +2226,7 @@
       <w:r>
         <w:t xml:space="preserve"> described and is beyond the scope of this work.  We agree with the referee, but this is a topic for a potential review article and also a major rationale for the PINTS project, with which two of the authors are associated</w:t>
       </w:r>
-      <w:ins w:id="16" w:author="Tavener,Simon" w:date="2020-07-14T15:46:00Z">
+      <w:ins w:id="19" w:author="Tavener,Simon" w:date="2020-07-14T15:46:00Z">
         <w:r>
           <w:t>,</w:t>
         </w:r>
@@ -2287,38 +2313,471 @@
         <w:t>4</w:t>
       </w:r>
       <w:r>
-        <w:t xml:space="preserve">). It was particularly challenging to obtain data here as none of the datasets that were previously used in the literature were both non-synthetic and freely available. Despite this, we eventually found an appropriate </w:t>
-      </w:r>
+        <w:t>). It was particularly challenging to obtain data here as none of the datasets that were previously used in the literature were both non-synthetic and freely available. Despite this, we eventually found an appropriate dataset to analyse, which we hope will be useful for others wanting to compare methodological approaches.</w:t>
+      </w:r>
+      <w:r>
+        <w:t xml:space="preserve"> Analysis of this dataset was illuminating and certainly strengthens the manuscript.</w:t>
+      </w:r>
+      <w:r>
+        <w:br/>
+      </w:r>
+      <w:r>
+        <w:br/>
+      </w:r>
+      <w:r>
+        <w:rPr>
+          <w:color w:val="2F5496" w:themeColor="accent5" w:themeShade="BF"/>
+        </w:rPr>
+        <w:t>(</w:t>
+      </w:r>
+      <w:r>
+        <w:rPr>
+          <w:color w:val="2F5496" w:themeColor="accent5" w:themeShade="BF"/>
+        </w:rPr>
+        <w:t>6</w:t>
+      </w:r>
+      <w:r>
+        <w:rPr>
+          <w:color w:val="2F5496" w:themeColor="accent5" w:themeShade="BF"/>
+        </w:rPr>
+        <w:t xml:space="preserve">) The current explanation of </w:t>
+      </w:r>
+      <w:proofErr w:type="spellStart"/>
+      <w:r>
+        <w:rPr>
+          <w:color w:val="2F5496" w:themeColor="accent5" w:themeShade="BF"/>
+        </w:rPr>
+        <w:t>iso</w:t>
+      </w:r>
+      <w:proofErr w:type="spellEnd"/>
+      <w:r>
+        <w:rPr>
+          <w:color w:val="2F5496" w:themeColor="accent5" w:themeShade="BF"/>
+        </w:rPr>
+        <w:t>-output contour regions (lines 254--255) is</w:t>
+      </w:r>
+      <w:r>
+        <w:rPr>
+          <w:color w:val="2F5496" w:themeColor="accent5" w:themeShade="BF"/>
+        </w:rPr>
+        <w:t xml:space="preserve"> </w:t>
+      </w:r>
+      <w:r>
+        <w:rPr>
+          <w:color w:val="2F5496" w:themeColor="accent5" w:themeShade="BF"/>
+        </w:rPr>
+        <w:t>not clear enough. You should consider expanding on this concept to</w:t>
+      </w:r>
+      <w:r>
+        <w:rPr>
+          <w:color w:val="2F5496" w:themeColor="accent5" w:themeShade="BF"/>
+        </w:rPr>
+        <w:t xml:space="preserve"> </w:t>
+      </w:r>
+      <w:r>
+        <w:rPr>
+          <w:color w:val="2F5496" w:themeColor="accent5" w:themeShade="BF"/>
+        </w:rPr>
+        <w:t>make it more clear.</w:t>
+      </w:r>
+    </w:p>
+    <w:p>
+      <w:pPr>
+        <w:jc w:val="both"/>
+        <w:rPr>
+          <w:color w:val="2F5496" w:themeColor="accent5" w:themeShade="BF"/>
+        </w:rPr>
+      </w:pPr>
+    </w:p>
+    <w:p>
+      <w:pPr>
+        <w:jc w:val="both"/>
+      </w:pPr>
+      <w:r>
+        <w:t>These lines taken in isolation may be hard to parse but w</w:t>
+      </w:r>
+      <w:r>
+        <w:t>e think that Figure 3 (that explicitly gives an example of output contour volumes)</w:t>
+      </w:r>
+      <w:r>
+        <w:t xml:space="preserve">, mentioned in the following </w:t>
+      </w:r>
+      <w:r>
+        <w:t>few sentences,</w:t>
+      </w:r>
+      <w:r>
+        <w:t xml:space="preserve"> explains this topic well</w:t>
+      </w:r>
+      <w:r>
+        <w:t>.</w:t>
+      </w:r>
+    </w:p>
+    <w:p>
+      <w:pPr>
+        <w:jc w:val="both"/>
+        <w:rPr>
+          <w:color w:val="2F5496" w:themeColor="accent5" w:themeShade="BF"/>
+        </w:rPr>
+      </w:pPr>
+      <w:r>
+        <w:rPr>
+          <w:color w:val="2F5496" w:themeColor="accent5" w:themeShade="BF"/>
+        </w:rPr>
+        <w:br/>
+        <w:t>(</w:t>
+      </w:r>
+      <w:r>
+        <w:rPr>
+          <w:color w:val="2F5496" w:themeColor="accent5" w:themeShade="BF"/>
+        </w:rPr>
+        <w:t>5</w:t>
+      </w:r>
+      <w:r>
+        <w:rPr>
+          <w:color w:val="2F5496" w:themeColor="accent5" w:themeShade="BF"/>
+        </w:rPr>
+        <w:t>) The explanation of the core part of this method is not clear. Specifically,</w:t>
+      </w:r>
+      <w:r>
+        <w:rPr>
+          <w:color w:val="2F5496" w:themeColor="accent5" w:themeShade="BF"/>
+        </w:rPr>
+        <w:t xml:space="preserve"> </w:t>
+      </w:r>
+      <w:r>
+        <w:rPr>
+          <w:color w:val="2F5496" w:themeColor="accent5" w:themeShade="BF"/>
+        </w:rPr>
+        <w:t>how you arrived at equations 10 and 11 seems to be explained in a companion</w:t>
+      </w:r>
+      <w:r>
+        <w:rPr>
+          <w:color w:val="2F5496" w:themeColor="accent5" w:themeShade="BF"/>
+        </w:rPr>
+        <w:t xml:space="preserve"> </w:t>
+      </w:r>
+      <w:r>
+        <w:rPr>
+          <w:color w:val="2F5496" w:themeColor="accent5" w:themeShade="BF"/>
+        </w:rPr>
+        <w:t>piece, rather than the text. To improve clarity in this section, you should</w:t>
+      </w:r>
+      <w:r>
+        <w:rPr>
+          <w:color w:val="2F5496" w:themeColor="accent5" w:themeShade="BF"/>
+        </w:rPr>
+        <w:t xml:space="preserve"> </w:t>
+      </w:r>
+      <w:r>
+        <w:rPr>
+          <w:color w:val="2F5496" w:themeColor="accent5" w:themeShade="BF"/>
+        </w:rPr>
+        <w:t>give an expanded explanation of these equations and how you got here.</w:t>
+      </w:r>
+    </w:p>
+    <w:p>
+      <w:pPr>
+        <w:jc w:val="both"/>
+      </w:pPr>
+      <w:r>
+        <w:rPr>
+          <w:color w:val="2F5496" w:themeColor="accent5" w:themeShade="BF"/>
+        </w:rPr>
+        <w:br/>
+      </w:r>
+      <w:r>
+        <w:t>The text currently details, we believe, the derivation of these equations in quite explicit and transparent form. The companion piece provides more detailed insight into the mathematical / geometrical form of these</w:t>
+      </w:r>
+      <w:r>
+        <w:t xml:space="preserve"> and, as a key point of difference from this work, provides somewhat abstract worked examples that illustrate how elements of the method function.</w:t>
+      </w:r>
+    </w:p>
+    <w:p>
+      <w:pPr>
+        <w:jc w:val="both"/>
+      </w:pPr>
+    </w:p>
+    <w:p>
+      <w:pPr>
+        <w:jc w:val="both"/>
+        <w:rPr>
+          <w:color w:val="2F5496" w:themeColor="accent5" w:themeShade="BF"/>
+        </w:rPr>
+      </w:pPr>
+      <w:r>
+        <w:t xml:space="preserve">The current paper is focussed on the biology, so we’d prefer to avoid dwelling on these concepts here (and believe that we already have done so). </w:t>
+      </w:r>
+      <w:r>
+        <w:t>Additionally, the companion piece is openly available, so anyone wanting to look into these further can do so</w:t>
+      </w:r>
+      <w:r>
+        <w:t>.</w:t>
+      </w:r>
+    </w:p>
+    <w:p>
+      <w:pPr>
+        <w:jc w:val="both"/>
+        <w:rPr>
+          <w:color w:val="2F5496" w:themeColor="accent5" w:themeShade="BF"/>
+        </w:rPr>
+      </w:pPr>
+      <w:r>
+        <w:rPr>
+          <w:color w:val="2F5496" w:themeColor="accent5" w:themeShade="BF"/>
+        </w:rPr>
+        <w:br/>
+        <w:t>(</w:t>
+      </w:r>
+      <w:r>
+        <w:rPr>
+          <w:color w:val="2F5496" w:themeColor="accent5" w:themeShade="BF"/>
+        </w:rPr>
+        <w:t>6</w:t>
+      </w:r>
+      <w:r>
+        <w:rPr>
+          <w:color w:val="2F5496" w:themeColor="accent5" w:themeShade="BF"/>
+        </w:rPr>
+        <w:t>) How you found that "vine-copula KDE is best suited to approximating</w:t>
+      </w:r>
+      <w:r>
+        <w:rPr>
+          <w:color w:val="2F5496" w:themeColor="accent5" w:themeShade="BF"/>
+        </w:rPr>
+        <w:t xml:space="preserve"> </w:t>
+      </w:r>
+      <w:r>
+        <w:rPr>
+          <w:color w:val="2F5496" w:themeColor="accent5" w:themeShade="BF"/>
+        </w:rPr>
+        <w:t xml:space="preserve">the higher </w:t>
+      </w:r>
+      <w:r>
+        <w:rPr>
+          <w:color w:val="2F5496" w:themeColor="accent5" w:themeShade="BF"/>
+        </w:rPr>
+        <w:t>d</w:t>
+      </w:r>
+      <w:r>
+        <w:rPr>
+          <w:color w:val="2F5496" w:themeColor="accent5" w:themeShade="BF"/>
+        </w:rPr>
+        <w:t>imensional probability distributions" (lines 334--336) is not</w:t>
+      </w:r>
+      <w:r>
+        <w:rPr>
+          <w:color w:val="2F5496" w:themeColor="accent5" w:themeShade="BF"/>
+        </w:rPr>
+        <w:t xml:space="preserve"> </w:t>
+      </w:r>
+      <w:r>
+        <w:rPr>
+          <w:color w:val="2F5496" w:themeColor="accent5" w:themeShade="BF"/>
+        </w:rPr>
+        <w:t>mentioned. You should consider expanding on this.</w:t>
+      </w:r>
+    </w:p>
+    <w:p>
+      <w:pPr>
+        <w:jc w:val="both"/>
+        <w:rPr>
+          <w:color w:val="2F5496" w:themeColor="accent5" w:themeShade="BF"/>
+        </w:rPr>
+      </w:pPr>
+    </w:p>
+    <w:p>
+      <w:pPr>
+        <w:jc w:val="both"/>
+      </w:pPr>
+      <w:r>
+        <w:t xml:space="preserve">We have expanded the discussion (see also </w:t>
+      </w:r>
+      <w:r>
+        <w:t xml:space="preserve">response to </w:t>
+      </w:r>
+      <w:r>
+        <w:t>referee #1)</w:t>
+      </w:r>
+      <w:r>
+        <w:t>:</w:t>
+      </w:r>
+    </w:p>
+    <w:p>
+      <w:pPr>
+        <w:jc w:val="both"/>
+        <w:rPr>
+          <w:color w:val="2F5496" w:themeColor="accent5" w:themeShade="BF"/>
+        </w:rPr>
+      </w:pPr>
+    </w:p>
+    <w:p>
+      <w:pPr>
+        <w:jc w:val="both"/>
+        <w:rPr>
+          <w:color w:val="538135" w:themeColor="accent6" w:themeShade="BF"/>
+        </w:rPr>
+      </w:pPr>
+      <w:r>
+        <w:rPr>
+          <w:color w:val="538135" w:themeColor="accent6" w:themeShade="BF"/>
+        </w:rPr>
+        <w:t>“Throughout the course of development of CMC, we tested many KDE methods and found vine copula KDE best suited to approximating the higher dimensional probability distributions required in practice -- other methods produced coarse estimates of the joint density and took substantially more computational resource. Indeed, the ability to do KDE in high dimensions was the motivation behind the creation of vine copula KDE in the first place (</w:t>
+      </w:r>
+      <w:proofErr w:type="spellStart"/>
+      <w:r>
+        <w:rPr>
+          <w:color w:val="538135" w:themeColor="accent6" w:themeShade="BF"/>
+        </w:rPr>
+        <w:t>Nagler</w:t>
+      </w:r>
+      <w:proofErr w:type="spellEnd"/>
+      <w:r>
+        <w:rPr>
+          <w:color w:val="538135" w:themeColor="accent6" w:themeShade="BF"/>
+        </w:rPr>
+        <w:t xml:space="preserve"> et al., 2016).</w:t>
+      </w:r>
+      <w:r>
+        <w:rPr>
+          <w:color w:val="538135" w:themeColor="accent6" w:themeShade="BF"/>
+        </w:rPr>
+        <w:t>”</w:t>
+      </w:r>
+    </w:p>
+    <w:p>
+      <w:pPr>
+        <w:jc w:val="both"/>
+        <w:rPr>
+          <w:color w:val="2F5496" w:themeColor="accent5" w:themeShade="BF"/>
+        </w:rPr>
+      </w:pPr>
+      <w:r>
+        <w:rPr>
+          <w:color w:val="2F5496" w:themeColor="accent5" w:themeShade="BF"/>
+        </w:rPr>
+        <w:br/>
+        <w:t>(</w:t>
+      </w:r>
+      <w:r>
+        <w:rPr>
+          <w:color w:val="2F5496" w:themeColor="accent5" w:themeShade="BF"/>
+        </w:rPr>
+        <w:t>7</w:t>
+      </w:r>
+      <w:r>
+        <w:rPr>
+          <w:color w:val="2F5496" w:themeColor="accent5" w:themeShade="BF"/>
+        </w:rPr>
+        <w:t>) This text is not easy to follow for biologists. Addressing the above points</w:t>
+      </w:r>
+      <w:r>
+        <w:rPr>
+          <w:color w:val="2F5496" w:themeColor="accent5" w:themeShade="BF"/>
+        </w:rPr>
+        <w:t xml:space="preserve"> </w:t>
+      </w:r>
+      <w:r>
+        <w:rPr>
+          <w:color w:val="2F5496" w:themeColor="accent5" w:themeShade="BF"/>
+        </w:rPr>
+        <w:t>is likely to make it easier to read. Even then, you should re-read your</w:t>
+      </w:r>
+      <w:r>
+        <w:rPr>
+          <w:color w:val="2F5496" w:themeColor="accent5" w:themeShade="BF"/>
+        </w:rPr>
+        <w:t xml:space="preserve"> </w:t>
+      </w:r>
+      <w:r>
+        <w:rPr>
+          <w:color w:val="2F5496" w:themeColor="accent5" w:themeShade="BF"/>
+        </w:rPr>
+        <w:t>text with a biologist reader in mind.</w:t>
+      </w:r>
+    </w:p>
+    <w:p>
+      <w:pPr>
+        <w:jc w:val="both"/>
+        <w:rPr>
+          <w:color w:val="2F5496" w:themeColor="accent5" w:themeShade="BF"/>
+        </w:rPr>
+      </w:pPr>
+    </w:p>
+    <w:p>
+      <w:r>
+        <w:t>See response to reviewer #1.</w:t>
+      </w:r>
+    </w:p>
+    <w:p/>
+    <w:p>
+      <w:pPr>
+        <w:jc w:val="both"/>
+      </w:pPr>
       <w:r>
         <w:lastRenderedPageBreak/>
-        <w:t>dataset to analyse, which we hope will be useful for others wanting to compare methodological approaches.</w:t>
-      </w:r>
-      <w:r>
-        <w:t xml:space="preserve"> Analysis of this dataset was illuminating and certainly strengthens the manuscript.</w:t>
-      </w:r>
-      <w:r>
-        <w:br/>
-      </w:r>
-      <w:r>
-        <w:br/>
-      </w:r>
-      <w:r>
-        <w:rPr>
-          <w:color w:val="2F5496" w:themeColor="accent5" w:themeShade="BF"/>
-        </w:rPr>
+        <w:t>We believe that by addressing most of the comments of both referees, the text should be more readable to biologists. We recognise, however, that the topic is mathematically rich and, therefore, appropriate for the Journal of Theoretical Biology. We would suggest though that our exposition is, in general, less mathematically intense than existing research papers on this area. At some point in the future, it may well be worth writing a review of these such methods aimed at specifically at biologists.</w:t>
+      </w:r>
+    </w:p>
+    <w:p>
+      <w:pPr>
+        <w:rPr>
+          <w:color w:val="2F5496" w:themeColor="accent5" w:themeShade="BF"/>
+        </w:rPr>
+      </w:pPr>
+      <w:r>
+        <w:br/>
+      </w:r>
+      <w:r>
+        <w:rPr>
+          <w:color w:val="2F5496" w:themeColor="accent5" w:themeShade="BF"/>
+        </w:rPr>
+        <w:br/>
+      </w:r>
+      <w:r>
+        <w:rPr>
+          <w:color w:val="2F5496" w:themeColor="accent5" w:themeShade="BF"/>
+          <w:u w:val="single"/>
+        </w:rPr>
+        <w:t>MINOR COMMENTS</w:t>
+      </w:r>
+    </w:p>
+    <w:p>
+      <w:pPr>
+        <w:jc w:val="both"/>
+        <w:rPr>
+          <w:color w:val="2F5496" w:themeColor="accent5" w:themeShade="BF"/>
+        </w:rPr>
+      </w:pPr>
+      <w:r>
+        <w:rPr>
+          <w:color w:val="2F5496" w:themeColor="accent5" w:themeShade="BF"/>
+        </w:rPr>
+        <w:br/>
         <w:t>(</w:t>
       </w:r>
       <w:r>
         <w:rPr>
           <w:color w:val="2F5496" w:themeColor="accent5" w:themeShade="BF"/>
         </w:rPr>
-        <w:t>6</w:t>
-      </w:r>
-      <w:r>
-        <w:rPr>
-          <w:color w:val="2F5496" w:themeColor="accent5" w:themeShade="BF"/>
-        </w:rPr>
-        <w:t xml:space="preserve">) The current explanation of </w:t>
+        <w:t>8</w:t>
+      </w:r>
+      <w:r>
+        <w:rPr>
+          <w:color w:val="2F5496" w:themeColor="accent5" w:themeShade="BF"/>
+        </w:rPr>
+        <w:t>) You should clarify why the property of MCMC to be biased towards regions of</w:t>
+      </w:r>
+      <w:r>
+        <w:rPr>
+          <w:color w:val="2F5496" w:themeColor="accent5" w:themeShade="BF"/>
+        </w:rPr>
+        <w:t xml:space="preserve"> </w:t>
+      </w:r>
+      <w:r>
+        <w:rPr>
+          <w:color w:val="2F5496" w:themeColor="accent5" w:themeShade="BF"/>
+        </w:rPr>
+        <w:t xml:space="preserve">parameter space with larger </w:t>
       </w:r>
       <w:proofErr w:type="spellStart"/>
       <w:r>
@@ -2332,834 +2791,394 @@
         <w:rPr>
           <w:color w:val="2F5496" w:themeColor="accent5" w:themeShade="BF"/>
         </w:rPr>
-        <w:t>-output contour regions (lines 254--255) is</w:t>
-      </w:r>
-      <w:r>
-        <w:rPr>
-          <w:color w:val="2F5496" w:themeColor="accent5" w:themeShade="BF"/>
-        </w:rPr>
-        <w:t xml:space="preserve"> </w:t>
-      </w:r>
-      <w:r>
-        <w:rPr>
-          <w:color w:val="2F5496" w:themeColor="accent5" w:themeShade="BF"/>
-        </w:rPr>
-        <w:t>not clear enough. You should consider expanding on this concept to</w:t>
-      </w:r>
-      <w:r>
-        <w:rPr>
-          <w:color w:val="2F5496" w:themeColor="accent5" w:themeShade="BF"/>
-        </w:rPr>
-        <w:t xml:space="preserve"> </w:t>
-      </w:r>
-      <w:r>
-        <w:rPr>
-          <w:color w:val="2F5496" w:themeColor="accent5" w:themeShade="BF"/>
-        </w:rPr>
-        <w:t>make it more clear.</w:t>
-      </w:r>
-    </w:p>
-    <w:p>
-      <w:pPr>
-        <w:jc w:val="both"/>
-        <w:rPr>
-          <w:color w:val="2F5496" w:themeColor="accent5" w:themeShade="BF"/>
-        </w:rPr>
-      </w:pPr>
-    </w:p>
-    <w:p>
-      <w:pPr>
-        <w:jc w:val="both"/>
-      </w:pPr>
-      <w:r>
-        <w:t>These lines taken in isolation may be hard to parse but w</w:t>
-      </w:r>
-      <w:r>
-        <w:t>e think that Figure 3 (that explicitly gives an example of output contour volumes)</w:t>
-      </w:r>
-      <w:r>
-        <w:t xml:space="preserve">, mentioned in the following </w:t>
-      </w:r>
-      <w:r>
-        <w:t>few sentences,</w:t>
-      </w:r>
-      <w:r>
-        <w:t xml:space="preserve"> explains this topic well</w:t>
-      </w:r>
-      <w:r>
-        <w:t>.</w:t>
-      </w:r>
-    </w:p>
-    <w:p>
-      <w:pPr>
-        <w:jc w:val="both"/>
-        <w:rPr>
-          <w:color w:val="2F5496" w:themeColor="accent5" w:themeShade="BF"/>
-        </w:rPr>
-      </w:pPr>
-      <w:r>
-        <w:rPr>
-          <w:color w:val="2F5496" w:themeColor="accent5" w:themeShade="BF"/>
-        </w:rPr>
-        <w:br/>
+        <w:t>-output contour volumes (lines 274-277) is not</w:t>
+      </w:r>
+      <w:r>
+        <w:rPr>
+          <w:color w:val="2F5496" w:themeColor="accent5" w:themeShade="BF"/>
+        </w:rPr>
+        <w:t xml:space="preserve"> </w:t>
+      </w:r>
+      <w:r>
+        <w:rPr>
+          <w:color w:val="2F5496" w:themeColor="accent5" w:themeShade="BF"/>
+        </w:rPr>
+        <w:t>desired.</w:t>
+      </w:r>
+    </w:p>
+    <w:p>
+      <w:pPr>
+        <w:jc w:val="both"/>
+        <w:rPr>
+          <w:color w:val="2F5496" w:themeColor="accent5" w:themeShade="BF"/>
+        </w:rPr>
+      </w:pPr>
+    </w:p>
+    <w:p>
+      <w:r>
+        <w:t xml:space="preserve">Any bias in the sampling distribution away from the posterior is undesirous since it would be a product of the sampling method </w:t>
+      </w:r>
+      <w:r>
+        <w:rPr>
+          <w:i/>
+        </w:rPr>
+        <w:t>not</w:t>
+      </w:r>
+      <w:r>
+        <w:t xml:space="preserve"> the inference problem.</w:t>
+      </w:r>
+      <w:r>
+        <w:t xml:space="preserve"> We explain this in the sentence which follows the one the reviewer </w:t>
+      </w:r>
+      <w:r>
+        <w:t>highlights</w:t>
+      </w:r>
+      <w:r>
+        <w:t>:</w:t>
+      </w:r>
+    </w:p>
+    <w:p/>
+    <w:p>
+      <w:pPr>
+        <w:rPr>
+          <w:color w:val="2F5496" w:themeColor="accent5" w:themeShade="BF"/>
+        </w:rPr>
+      </w:pPr>
+      <w:r>
+        <w:rPr>
+          <w:color w:val="538135" w:themeColor="accent6" w:themeShade="BF"/>
+        </w:rPr>
+        <w:t>“This bias means that the stationary parameter distribution obtained, when fed through the model, does not recapitulate the target output distribution (Lambert et al., 2018).”</w:t>
+      </w:r>
+      <w:r>
+        <w:rPr>
+          <w:color w:val="538135" w:themeColor="accent6" w:themeShade="BF"/>
+        </w:rPr>
+        <w:br/>
+      </w:r>
+      <w:r>
+        <w:rPr>
+          <w:color w:val="2F5496" w:themeColor="accent5" w:themeShade="BF"/>
+        </w:rPr>
+        <w:br/>
+        <w:t>(9) The language is in large parts inaccessible to biologists. You should</w:t>
+      </w:r>
+      <w:r>
+        <w:rPr>
+          <w:color w:val="2F5496" w:themeColor="accent5" w:themeShade="BF"/>
+        </w:rPr>
+        <w:t xml:space="preserve"> </w:t>
+      </w:r>
+      <w:r>
+        <w:rPr>
+          <w:color w:val="2F5496" w:themeColor="accent5" w:themeShade="BF"/>
+        </w:rPr>
+        <w:t>consider introducing terms such as "Target distribution" before using them.</w:t>
+      </w:r>
+    </w:p>
+    <w:p>
+      <w:pPr>
+        <w:jc w:val="both"/>
+      </w:pPr>
+    </w:p>
+    <w:p>
+      <w:pPr>
+        <w:jc w:val="both"/>
+      </w:pPr>
+      <w:r>
+        <w:t xml:space="preserve">We have recognized this particular deficiency </w:t>
+      </w:r>
+      <w:r>
+        <w:t>and expanded our discussion of this term as follows:</w:t>
+      </w:r>
+    </w:p>
+    <w:p>
+      <w:pPr>
+        <w:jc w:val="both"/>
+      </w:pPr>
+    </w:p>
+    <w:p>
+      <w:pPr>
+        <w:jc w:val="both"/>
+        <w:rPr>
+          <w:color w:val="538135" w:themeColor="accent6" w:themeShade="BF"/>
+        </w:rPr>
+      </w:pPr>
+      <w:r>
+        <w:rPr>
+          <w:color w:val="538135" w:themeColor="accent6" w:themeShade="BF"/>
+        </w:rPr>
+        <w:t xml:space="preserve">“In the first step of our workflow (Figure </w:t>
+      </w:r>
+      <w:r>
+        <w:rPr>
+          <w:color w:val="538135" w:themeColor="accent6" w:themeShade="BF"/>
+        </w:rPr>
+        <w:t>4</w:t>
+      </w:r>
+      <w:r>
+        <w:rPr>
+          <w:color w:val="538135" w:themeColor="accent6" w:themeShade="BF"/>
+        </w:rPr>
         <w:t>(</w:t>
       </w:r>
-      <w:r>
-        <w:rPr>
-          <w:color w:val="2F5496" w:themeColor="accent5" w:themeShade="BF"/>
-        </w:rPr>
-        <w:t>5</w:t>
-      </w:r>
-      <w:r>
-        <w:rPr>
-          <w:color w:val="2F5496" w:themeColor="accent5" w:themeShade="BF"/>
-        </w:rPr>
-        <w:t>) The explanation of the core part of this method is not clear. Specifically,</w:t>
-      </w:r>
-      <w:r>
-        <w:rPr>
-          <w:color w:val="2F5496" w:themeColor="accent5" w:themeShade="BF"/>
-        </w:rPr>
-        <w:t xml:space="preserve"> </w:t>
-      </w:r>
-      <w:r>
-        <w:rPr>
-          <w:color w:val="2F5496" w:themeColor="accent5" w:themeShade="BF"/>
-        </w:rPr>
-        <w:t>how you arrived at equations 10 and 11 seems to be explained in a companion</w:t>
-      </w:r>
-      <w:r>
-        <w:rPr>
-          <w:color w:val="2F5496" w:themeColor="accent5" w:themeShade="BF"/>
-        </w:rPr>
-        <w:t xml:space="preserve"> </w:t>
-      </w:r>
-      <w:r>
-        <w:rPr>
-          <w:color w:val="2F5496" w:themeColor="accent5" w:themeShade="BF"/>
-        </w:rPr>
-        <w:t>piece, rather than the text. To improve clarity in this section, you should</w:t>
-      </w:r>
-      <w:r>
-        <w:rPr>
-          <w:color w:val="2F5496" w:themeColor="accent5" w:themeShade="BF"/>
-        </w:rPr>
-        <w:t xml:space="preserve"> </w:t>
-      </w:r>
-      <w:r>
-        <w:rPr>
-          <w:color w:val="2F5496" w:themeColor="accent5" w:themeShade="BF"/>
-        </w:rPr>
-        <w:t>give an expanded explanation of these equations and how you got here.</w:t>
-      </w:r>
-    </w:p>
-    <w:p>
-      <w:pPr>
-        <w:jc w:val="both"/>
-      </w:pPr>
-      <w:r>
-        <w:rPr>
-          <w:color w:val="2F5496" w:themeColor="accent5" w:themeShade="BF"/>
-        </w:rPr>
-        <w:br/>
-      </w:r>
-      <w:r>
-        <w:t>The text currently details, we believe, the derivation of these equations in quite explicit and transparent form. The companion piece provides more detailed insight into the mathematical / geometrical form of these</w:t>
-      </w:r>
-      <w:r>
-        <w:t xml:space="preserve"> and, as a key point of difference from this work, provides somewhat abstract worked examples that illustrate how elements of the method function.</w:t>
-      </w:r>
-    </w:p>
-    <w:p>
-      <w:pPr>
-        <w:jc w:val="both"/>
-      </w:pPr>
-    </w:p>
-    <w:p>
-      <w:pPr>
-        <w:jc w:val="both"/>
-        <w:rPr>
-          <w:color w:val="2F5496" w:themeColor="accent5" w:themeShade="BF"/>
-        </w:rPr>
-      </w:pPr>
-      <w:r>
-        <w:t xml:space="preserve">The current paper is focussed on the biology, so we’d prefer to avoid dwelling on these concepts here (and believe that we already have done so). </w:t>
-      </w:r>
-      <w:r>
-        <w:t>Additionally, the companion piece is openly available, so anyone wanting to look into these further can do so</w:t>
-      </w:r>
-      <w:r>
-        <w:t>.</w:t>
-      </w:r>
-    </w:p>
-    <w:p>
-      <w:pPr>
-        <w:jc w:val="both"/>
-        <w:rPr>
-          <w:color w:val="2F5496" w:themeColor="accent5" w:themeShade="BF"/>
-        </w:rPr>
-      </w:pPr>
-      <w:r>
-        <w:rPr>
-          <w:color w:val="2F5496" w:themeColor="accent5" w:themeShade="BF"/>
-        </w:rPr>
-        <w:br/>
-        <w:t>(</w:t>
-      </w:r>
-      <w:r>
-        <w:rPr>
-          <w:color w:val="2F5496" w:themeColor="accent5" w:themeShade="BF"/>
-        </w:rPr>
-        <w:t>6</w:t>
-      </w:r>
-      <w:r>
-        <w:rPr>
-          <w:color w:val="2F5496" w:themeColor="accent5" w:themeShade="BF"/>
-        </w:rPr>
-        <w:t>) How you found that "vine-copula KDE is best suited to approximating</w:t>
-      </w:r>
-      <w:r>
-        <w:rPr>
-          <w:color w:val="2F5496" w:themeColor="accent5" w:themeShade="BF"/>
-        </w:rPr>
-        <w:t xml:space="preserve"> </w:t>
-      </w:r>
-      <w:r>
-        <w:rPr>
-          <w:color w:val="2F5496" w:themeColor="accent5" w:themeShade="BF"/>
-        </w:rPr>
-        <w:t xml:space="preserve">the higher </w:t>
-      </w:r>
-      <w:r>
-        <w:rPr>
-          <w:color w:val="2F5496" w:themeColor="accent5" w:themeShade="BF"/>
-        </w:rPr>
-        <w:t>d</w:t>
-      </w:r>
-      <w:r>
-        <w:rPr>
-          <w:color w:val="2F5496" w:themeColor="accent5" w:themeShade="BF"/>
-        </w:rPr>
-        <w:t>imensional probability distributions" (lines 334--336) is not</w:t>
-      </w:r>
-      <w:r>
-        <w:rPr>
-          <w:color w:val="2F5496" w:themeColor="accent5" w:themeShade="BF"/>
-        </w:rPr>
-        <w:t xml:space="preserve"> </w:t>
-      </w:r>
-      <w:r>
-        <w:rPr>
-          <w:color w:val="2F5496" w:themeColor="accent5" w:themeShade="BF"/>
-        </w:rPr>
-        <w:t>mentioned. You should consider expanding on this.</w:t>
-      </w:r>
-    </w:p>
-    <w:p>
-      <w:pPr>
-        <w:jc w:val="both"/>
-        <w:rPr>
-          <w:color w:val="2F5496" w:themeColor="accent5" w:themeShade="BF"/>
-        </w:rPr>
-      </w:pPr>
-    </w:p>
-    <w:p>
-      <w:pPr>
-        <w:jc w:val="both"/>
-      </w:pPr>
-      <w:r>
-        <w:t xml:space="preserve">We have expanded the discussion (see also </w:t>
-      </w:r>
-      <w:r>
-        <w:t xml:space="preserve">response to </w:t>
-      </w:r>
-      <w:r>
-        <w:t>referee #1)</w:t>
-      </w:r>
-      <w:r>
-        <w:t>:</w:t>
-      </w:r>
-    </w:p>
-    <w:p>
-      <w:pPr>
-        <w:jc w:val="both"/>
-        <w:rPr>
-          <w:color w:val="2F5496" w:themeColor="accent5" w:themeShade="BF"/>
-        </w:rPr>
-      </w:pPr>
-    </w:p>
-    <w:p>
-      <w:pPr>
-        <w:jc w:val="both"/>
-        <w:rPr>
-          <w:color w:val="538135" w:themeColor="accent6" w:themeShade="BF"/>
-        </w:rPr>
-      </w:pPr>
-      <w:r>
-        <w:rPr>
-          <w:color w:val="538135" w:themeColor="accent6" w:themeShade="BF"/>
-        </w:rPr>
-        <w:t>“Throughout the course of development of CMC, we tested many KDE methods and found vine copula KDE best suited to approximating the higher dimensional probability distributions required in practice -- other methods produced coarse estimates of the joint density and took substantially more computational resource. Indeed, the ability to do KDE in high dimensions was the motivation behind the creation of vine copula KDE in the first place (</w:t>
-      </w:r>
       <w:proofErr w:type="spellStart"/>
       <w:r>
         <w:rPr>
           <w:color w:val="538135" w:themeColor="accent6" w:themeShade="BF"/>
         </w:rPr>
-        <w:t>Nagler</w:t>
+        <w:t>i</w:t>
       </w:r>
       <w:proofErr w:type="spellEnd"/>
       <w:r>
         <w:rPr>
           <w:color w:val="538135" w:themeColor="accent6" w:themeShade="BF"/>
         </w:rPr>
-        <w:t xml:space="preserve"> et al., 2016).</w:t>
-      </w:r>
-      <w:r>
-        <w:rPr>
-          <w:color w:val="538135" w:themeColor="accent6" w:themeShade="BF"/>
-        </w:rPr>
-        <w:t>”</w:t>
-      </w:r>
-    </w:p>
-    <w:p>
-      <w:pPr>
-        <w:jc w:val="both"/>
-        <w:rPr>
-          <w:color w:val="2F5496" w:themeColor="accent5" w:themeShade="BF"/>
-        </w:rPr>
-      </w:pPr>
-      <w:r>
-        <w:rPr>
-          <w:color w:val="2F5496" w:themeColor="accent5" w:themeShade="BF"/>
-        </w:rPr>
-        <w:br/>
-        <w:t>(</w:t>
-      </w:r>
-      <w:r>
-        <w:rPr>
-          <w:color w:val="2F5496" w:themeColor="accent5" w:themeShade="BF"/>
-        </w:rPr>
-        <w:t>7</w:t>
-      </w:r>
-      <w:r>
-        <w:rPr>
-          <w:color w:val="2F5496" w:themeColor="accent5" w:themeShade="BF"/>
-        </w:rPr>
-        <w:t>) This text is not easy to follow for biologists. Addressing the above points</w:t>
-      </w:r>
-      <w:r>
-        <w:rPr>
-          <w:color w:val="2F5496" w:themeColor="accent5" w:themeShade="BF"/>
-        </w:rPr>
-        <w:t xml:space="preserve"> </w:t>
-      </w:r>
-      <w:r>
-        <w:rPr>
-          <w:color w:val="2F5496" w:themeColor="accent5" w:themeShade="BF"/>
-        </w:rPr>
-        <w:t>is likely to make it easier to read. Even then, you should re-read your</w:t>
-      </w:r>
-      <w:r>
-        <w:rPr>
-          <w:color w:val="2F5496" w:themeColor="accent5" w:themeShade="BF"/>
-        </w:rPr>
-        <w:t xml:space="preserve"> </w:t>
-      </w:r>
-      <w:r>
-        <w:rPr>
-          <w:color w:val="2F5496" w:themeColor="accent5" w:themeShade="BF"/>
-        </w:rPr>
-        <w:t>text with a biologist reader in mind.</w:t>
-      </w:r>
-    </w:p>
-    <w:p>
-      <w:pPr>
-        <w:jc w:val="both"/>
-        <w:rPr>
-          <w:color w:val="2F5496" w:themeColor="accent5" w:themeShade="BF"/>
-        </w:rPr>
-      </w:pPr>
-    </w:p>
-    <w:p>
-      <w:r>
+        <w:t>)), these distributions are approximated by a kernel density model, with support over the space of the QOI vector, q in\</w:t>
+      </w:r>
+      <w:proofErr w:type="spellStart"/>
+      <w:r>
+        <w:rPr>
+          <w:color w:val="538135" w:themeColor="accent6" w:themeShade="BF"/>
+        </w:rPr>
+        <w:t>R^m</w:t>
+      </w:r>
+      <w:proofErr w:type="spellEnd"/>
+      <w:r>
+        <w:rPr>
+          <w:color w:val="538135" w:themeColor="accent6" w:themeShade="BF"/>
+        </w:rPr>
+        <w:t>. We suppose these kernel density estimates approximate a true distribution over the observed data, p(</w:t>
+      </w:r>
+      <w:proofErr w:type="spellStart"/>
+      <w:r>
+        <w:rPr>
+          <w:color w:val="538135" w:themeColor="accent6" w:themeShade="BF"/>
+        </w:rPr>
+        <w:t>q|Phi</w:t>
+      </w:r>
+      <w:proofErr w:type="spellEnd"/>
+      <w:r>
+        <w:rPr>
+          <w:color w:val="538135" w:themeColor="accent6" w:themeShade="BF"/>
+        </w:rPr>
+        <w:t>) and denote the estimated density as p(</w:t>
+      </w:r>
+      <w:proofErr w:type="spellStart"/>
+      <w:r>
+        <w:rPr>
+          <w:color w:val="538135" w:themeColor="accent6" w:themeShade="BF"/>
+        </w:rPr>
+        <w:t>q|Phi</w:t>
+      </w:r>
+      <w:r>
+        <w:rPr>
+          <w:color w:val="538135" w:themeColor="accent6" w:themeShade="BF"/>
+        </w:rPr>
+        <w:t>_hat</w:t>
+      </w:r>
+      <w:proofErr w:type="spellEnd"/>
+      <w:r>
+        <w:rPr>
+          <w:color w:val="538135" w:themeColor="accent6" w:themeShade="BF"/>
+        </w:rPr>
+        <w:t>). After this initial fitting, this distribution -- which we term the ``target distribution'' -- becomes the object we seek to replicate in our inference problem.”</w:t>
+      </w:r>
+    </w:p>
+    <w:p>
+      <w:pPr>
+        <w:jc w:val="both"/>
+        <w:rPr>
+          <w:color w:val="2F5496" w:themeColor="accent5" w:themeShade="BF"/>
+        </w:rPr>
+      </w:pPr>
+      <w:r>
+        <w:br/>
+      </w:r>
+      <w:r>
+        <w:rPr>
+          <w:color w:val="2F5496" w:themeColor="accent5" w:themeShade="BF"/>
+        </w:rPr>
+        <w:t>(10) It was initially not clear that the fixed parameter set in the growth</w:t>
+      </w:r>
+      <w:r>
+        <w:rPr>
+          <w:color w:val="2F5496" w:themeColor="accent5" w:themeShade="BF"/>
+        </w:rPr>
+        <w:t xml:space="preserve"> </w:t>
+      </w:r>
+      <w:r>
+        <w:rPr>
+          <w:color w:val="2F5496" w:themeColor="accent5" w:themeShade="BF"/>
+        </w:rPr>
+        <w:t>factor model was only fixed for data generation. You should clarify</w:t>
+      </w:r>
+      <w:r>
+        <w:rPr>
+          <w:color w:val="2F5496" w:themeColor="accent5" w:themeShade="BF"/>
+        </w:rPr>
+        <w:t xml:space="preserve"> </w:t>
+      </w:r>
+      <w:r>
+        <w:rPr>
+          <w:color w:val="2F5496" w:themeColor="accent5" w:themeShade="BF"/>
+        </w:rPr>
+        <w:t>that it was not fixed in the subsequent steps.</w:t>
+      </w:r>
+    </w:p>
+    <w:p>
+      <w:pPr>
+        <w:jc w:val="both"/>
+      </w:pPr>
+      <w:r>
+        <w:rPr>
+          <w:color w:val="2F5496" w:themeColor="accent5" w:themeShade="BF"/>
+        </w:rPr>
+        <w:br/>
+      </w:r>
+      <w:r>
+        <w:t>We have now added the following to this part of the manuscript:</w:t>
+      </w:r>
+    </w:p>
+    <w:p>
+      <w:pPr>
+        <w:jc w:val="both"/>
+      </w:pPr>
+    </w:p>
+    <w:p>
+      <w:pPr>
+        <w:jc w:val="both"/>
+        <w:rPr>
+          <w:color w:val="538135" w:themeColor="accent6" w:themeShade="BF"/>
+        </w:rPr>
+      </w:pPr>
+      <w:r>
+        <w:rPr>
+          <w:color w:val="538135" w:themeColor="accent6" w:themeShade="BF"/>
+        </w:rPr>
+        <w:t xml:space="preserve">“We note that, whilst the parameters (k_-1, </w:t>
+      </w:r>
+      <w:proofErr w:type="spellStart"/>
+      <w:r>
+        <w:rPr>
+          <w:color w:val="538135" w:themeColor="accent6" w:themeShade="BF"/>
+        </w:rPr>
+        <w:t>k_deg</w:t>
+      </w:r>
+      <w:proofErr w:type="spellEnd"/>
+      <w:r>
+        <w:rPr>
+          <w:color w:val="538135" w:themeColor="accent6" w:themeShade="BF"/>
+        </w:rPr>
+        <w:t>, k*_</w:t>
+      </w:r>
+      <w:proofErr w:type="spellStart"/>
+      <w:r>
+        <w:rPr>
+          <w:color w:val="538135" w:themeColor="accent6" w:themeShade="BF"/>
+        </w:rPr>
+        <w:t>deg</w:t>
+      </w:r>
+      <w:proofErr w:type="spellEnd"/>
+      <w:r>
+        <w:rPr>
+          <w:color w:val="538135" w:themeColor="accent6" w:themeShade="BF"/>
+        </w:rPr>
+        <w:t>) are fixed during this step (to generate output distributions), they are allowed to vary in S4.1.1 and S4.1.2 (where we use CMC to perform inference).”</w:t>
+      </w:r>
+    </w:p>
+    <w:p>
+      <w:pPr>
+        <w:jc w:val="both"/>
+        <w:rPr>
+          <w:color w:val="2F5496" w:themeColor="accent5" w:themeShade="BF"/>
+        </w:rPr>
+      </w:pPr>
+      <w:r>
+        <w:rPr>
+          <w:color w:val="538135" w:themeColor="accent6" w:themeShade="BF"/>
+        </w:rPr>
+        <w:br/>
+      </w:r>
+      <w:r>
+        <w:rPr>
+          <w:color w:val="2F5496" w:themeColor="accent5" w:themeShade="BF"/>
+        </w:rPr>
+        <w:t xml:space="preserve">(11) </w:t>
+      </w:r>
+      <w:r>
+        <w:rPr>
+          <w:color w:val="2F5496" w:themeColor="accent5" w:themeShade="BF"/>
+        </w:rPr>
+        <w:t>Yo</w:t>
+      </w:r>
+      <w:r>
+        <w:rPr>
+          <w:color w:val="2F5496" w:themeColor="accent5" w:themeShade="BF"/>
+        </w:rPr>
+        <w:t xml:space="preserve">u </w:t>
+      </w:r>
+      <w:r>
+        <w:rPr>
+          <w:color w:val="2F5496" w:themeColor="accent5" w:themeShade="BF"/>
+        </w:rPr>
+        <w:t>should explain how the parameters for the Gaussian priors were chosen.</w:t>
+      </w:r>
+    </w:p>
+    <w:p>
+      <w:pPr>
+        <w:jc w:val="both"/>
+        <w:rPr>
+          <w:color w:val="2F5496" w:themeColor="accent5" w:themeShade="BF"/>
+        </w:rPr>
+      </w:pPr>
+    </w:p>
+    <w:p>
+      <w:r>
+        <w:t xml:space="preserve">The Gaussian priors were chosen to be “more concentrated than the uniform priors used in S4.1.1”. But in a sense are arbitrary. The example is intended to show that, since the inference problem is unidentified, </w:t>
+      </w:r>
+      <w:r>
+        <w:t>arbitrary changes in the prior can affect the posterior. As such, we think it is fine to leave this section as it stands.</w:t>
+      </w:r>
+      <w:r>
+        <w:t xml:space="preserve"> </w:t>
+      </w:r>
+      <w:r>
+        <w:br/>
+      </w:r>
+      <w:r>
+        <w:lastRenderedPageBreak/>
+        <w:br/>
+      </w:r>
+      <w:r>
+        <w:rPr>
+          <w:color w:val="2F5496" w:themeColor="accent5" w:themeShade="BF"/>
+        </w:rPr>
+        <w:t>(12) The use of this method is not clear for biologists.</w:t>
+      </w:r>
+    </w:p>
+    <w:p>
+      <w:pPr>
+        <w:jc w:val="both"/>
+      </w:pPr>
+      <w:r>
+        <w:br/>
+      </w:r>
+      <w:r>
+        <w:rPr>
+          <w:color w:val="2F5496" w:themeColor="accent5" w:themeShade="BF"/>
+        </w:rPr>
         <w:t>See response to reviewer #1.</w:t>
       </w:r>
     </w:p>
-    <w:p/>
-    <w:p>
-      <w:pPr>
-        <w:jc w:val="both"/>
-      </w:pPr>
-      <w:r>
-        <w:t xml:space="preserve">We believe that by addressing most of the comments of both referees, the text should be more readable to biologists. We recognise, however, that the topic is mathematically rich and, therefore, appropriate for the Journal of Theoretical Biology. We would suggest though that our exposition is, in general, less mathematically intense than existing research papers on this area. At some point </w:t>
-      </w:r>
-      <w:r>
-        <w:lastRenderedPageBreak/>
-        <w:t>in the future, it may well be worth writing a review of these such methods aimed at specifically at biologists.</w:t>
-      </w:r>
-    </w:p>
-    <w:p>
-      <w:pPr>
-        <w:rPr>
-          <w:color w:val="2F5496" w:themeColor="accent5" w:themeShade="BF"/>
-        </w:rPr>
-      </w:pPr>
-      <w:r>
-        <w:br/>
-      </w:r>
-      <w:r>
-        <w:rPr>
-          <w:color w:val="2F5496" w:themeColor="accent5" w:themeShade="BF"/>
-        </w:rPr>
-        <w:br/>
-      </w:r>
-      <w:r>
-        <w:rPr>
-          <w:color w:val="2F5496" w:themeColor="accent5" w:themeShade="BF"/>
-          <w:u w:val="single"/>
-        </w:rPr>
-        <w:t>MINOR COMMENTS</w:t>
-      </w:r>
-    </w:p>
-    <w:p>
-      <w:pPr>
-        <w:jc w:val="both"/>
-        <w:rPr>
-          <w:color w:val="2F5496" w:themeColor="accent5" w:themeShade="BF"/>
-        </w:rPr>
-      </w:pPr>
-      <w:r>
-        <w:rPr>
-          <w:color w:val="2F5496" w:themeColor="accent5" w:themeShade="BF"/>
-        </w:rPr>
-        <w:br/>
-        <w:t>(</w:t>
-      </w:r>
-      <w:r>
-        <w:rPr>
-          <w:color w:val="2F5496" w:themeColor="accent5" w:themeShade="BF"/>
-        </w:rPr>
-        <w:t>8</w:t>
-      </w:r>
-      <w:r>
-        <w:rPr>
-          <w:color w:val="2F5496" w:themeColor="accent5" w:themeShade="BF"/>
-        </w:rPr>
-        <w:t>) You should clarify why the property of MCMC to be biased towards regions of</w:t>
-      </w:r>
-      <w:r>
-        <w:rPr>
-          <w:color w:val="2F5496" w:themeColor="accent5" w:themeShade="BF"/>
-        </w:rPr>
-        <w:t xml:space="preserve"> </w:t>
-      </w:r>
-      <w:r>
-        <w:rPr>
-          <w:color w:val="2F5496" w:themeColor="accent5" w:themeShade="BF"/>
-        </w:rPr>
-        <w:t xml:space="preserve">parameter space with larger </w:t>
-      </w:r>
-      <w:proofErr w:type="spellStart"/>
-      <w:r>
-        <w:rPr>
-          <w:color w:val="2F5496" w:themeColor="accent5" w:themeShade="BF"/>
-        </w:rPr>
-        <w:t>iso</w:t>
-      </w:r>
-      <w:proofErr w:type="spellEnd"/>
-      <w:r>
-        <w:rPr>
-          <w:color w:val="2F5496" w:themeColor="accent5" w:themeShade="BF"/>
-        </w:rPr>
-        <w:t>-output contour volumes (lines 274-277) is not</w:t>
-      </w:r>
-      <w:r>
-        <w:rPr>
-          <w:color w:val="2F5496" w:themeColor="accent5" w:themeShade="BF"/>
-        </w:rPr>
-        <w:t xml:space="preserve"> </w:t>
-      </w:r>
-      <w:r>
-        <w:rPr>
-          <w:color w:val="2F5496" w:themeColor="accent5" w:themeShade="BF"/>
-        </w:rPr>
-        <w:t>desired.</w:t>
-      </w:r>
-    </w:p>
-    <w:p>
-      <w:pPr>
-        <w:jc w:val="both"/>
-        <w:rPr>
-          <w:color w:val="2F5496" w:themeColor="accent5" w:themeShade="BF"/>
-        </w:rPr>
-      </w:pPr>
-    </w:p>
-    <w:p>
-      <w:r>
-        <w:t xml:space="preserve">Any bias in the sampling distribution away from the posterior is undesirous since it would be a product of the sampling method </w:t>
-      </w:r>
-      <w:r>
-        <w:rPr>
-          <w:i/>
-        </w:rPr>
-        <w:t>not</w:t>
-      </w:r>
-      <w:r>
-        <w:t xml:space="preserve"> the inference problem.</w:t>
-      </w:r>
-      <w:r>
-        <w:t xml:space="preserve"> We explain this in the sentence which follows the one the reviewer </w:t>
-      </w:r>
-      <w:r>
-        <w:t>highlights</w:t>
-      </w:r>
-      <w:r>
-        <w:t>:</w:t>
-      </w:r>
-    </w:p>
-    <w:p/>
-    <w:p>
-      <w:pPr>
-        <w:rPr>
-          <w:color w:val="2F5496" w:themeColor="accent5" w:themeShade="BF"/>
-        </w:rPr>
-      </w:pPr>
-      <w:r>
-        <w:rPr>
-          <w:color w:val="538135" w:themeColor="accent6" w:themeShade="BF"/>
-        </w:rPr>
-        <w:t>“This bias means that the stationary parameter distribution obtained, when fed through the model, does not recapitulate the target output distribution (Lambert et al., 2018).”</w:t>
-      </w:r>
-      <w:r>
-        <w:rPr>
-          <w:color w:val="538135" w:themeColor="accent6" w:themeShade="BF"/>
-        </w:rPr>
-        <w:br/>
-      </w:r>
-      <w:r>
-        <w:rPr>
-          <w:color w:val="2F5496" w:themeColor="accent5" w:themeShade="BF"/>
-        </w:rPr>
-        <w:br/>
-        <w:t>(9) The language is in large parts inaccessible to biologists. You should</w:t>
-      </w:r>
-      <w:r>
-        <w:rPr>
-          <w:color w:val="2F5496" w:themeColor="accent5" w:themeShade="BF"/>
-        </w:rPr>
-        <w:t xml:space="preserve"> </w:t>
-      </w:r>
-      <w:r>
-        <w:rPr>
-          <w:color w:val="2F5496" w:themeColor="accent5" w:themeShade="BF"/>
-        </w:rPr>
-        <w:t>consider introducing terms such as "Target distribution" before using them.</w:t>
-      </w:r>
-    </w:p>
-    <w:p>
-      <w:pPr>
-        <w:jc w:val="both"/>
-      </w:pPr>
-    </w:p>
-    <w:p>
-      <w:pPr>
-        <w:jc w:val="both"/>
-      </w:pPr>
-      <w:r>
-        <w:t xml:space="preserve">We have recognized this particular deficiency </w:t>
-      </w:r>
-      <w:r>
-        <w:t>and expanded our discussion of this term as follows:</w:t>
-      </w:r>
-    </w:p>
-    <w:p>
-      <w:pPr>
-        <w:jc w:val="both"/>
-      </w:pPr>
-    </w:p>
-    <w:p>
-      <w:pPr>
-        <w:jc w:val="both"/>
-        <w:rPr>
-          <w:color w:val="538135" w:themeColor="accent6" w:themeShade="BF"/>
-        </w:rPr>
-      </w:pPr>
-      <w:r>
-        <w:rPr>
-          <w:color w:val="538135" w:themeColor="accent6" w:themeShade="BF"/>
-        </w:rPr>
-        <w:t xml:space="preserve">“In the first step of our workflow (Figure </w:t>
-      </w:r>
-      <w:r>
-        <w:rPr>
-          <w:color w:val="538135" w:themeColor="accent6" w:themeShade="BF"/>
-        </w:rPr>
-        <w:t>4</w:t>
-      </w:r>
-      <w:r>
-        <w:rPr>
-          <w:color w:val="538135" w:themeColor="accent6" w:themeShade="BF"/>
-        </w:rPr>
-        <w:t>(</w:t>
-      </w:r>
-      <w:proofErr w:type="spellStart"/>
-      <w:r>
-        <w:rPr>
-          <w:color w:val="538135" w:themeColor="accent6" w:themeShade="BF"/>
-        </w:rPr>
-        <w:t>i</w:t>
-      </w:r>
-      <w:proofErr w:type="spellEnd"/>
-      <w:r>
-        <w:rPr>
-          <w:color w:val="538135" w:themeColor="accent6" w:themeShade="BF"/>
-        </w:rPr>
-        <w:t>)), these distributions are approximated by a kernel density model, with support over the space of the QOI vector, q in\</w:t>
-      </w:r>
-      <w:proofErr w:type="spellStart"/>
-      <w:r>
-        <w:rPr>
-          <w:color w:val="538135" w:themeColor="accent6" w:themeShade="BF"/>
-        </w:rPr>
-        <w:t>R^m</w:t>
-      </w:r>
-      <w:proofErr w:type="spellEnd"/>
-      <w:r>
-        <w:rPr>
-          <w:color w:val="538135" w:themeColor="accent6" w:themeShade="BF"/>
-        </w:rPr>
-        <w:t>. We suppose these kernel density estimates approximate a true distribution over the observed data, p(</w:t>
-      </w:r>
-      <w:proofErr w:type="spellStart"/>
-      <w:r>
-        <w:rPr>
-          <w:color w:val="538135" w:themeColor="accent6" w:themeShade="BF"/>
-        </w:rPr>
-        <w:t>q|Phi</w:t>
-      </w:r>
-      <w:proofErr w:type="spellEnd"/>
-      <w:r>
-        <w:rPr>
-          <w:color w:val="538135" w:themeColor="accent6" w:themeShade="BF"/>
-        </w:rPr>
-        <w:t>) and denote the estimated density as p(</w:t>
-      </w:r>
-      <w:proofErr w:type="spellStart"/>
-      <w:r>
-        <w:rPr>
-          <w:color w:val="538135" w:themeColor="accent6" w:themeShade="BF"/>
-        </w:rPr>
-        <w:t>q|Phi</w:t>
-      </w:r>
-      <w:r>
-        <w:rPr>
-          <w:color w:val="538135" w:themeColor="accent6" w:themeShade="BF"/>
-        </w:rPr>
-        <w:t>_hat</w:t>
-      </w:r>
-      <w:proofErr w:type="spellEnd"/>
-      <w:r>
-        <w:rPr>
-          <w:color w:val="538135" w:themeColor="accent6" w:themeShade="BF"/>
-        </w:rPr>
-        <w:t>). After this initial fitting, this distribution -- which we term the ``target distribution'' -- becomes the object we seek to replicate in our inference problem.”</w:t>
-      </w:r>
-    </w:p>
-    <w:p>
-      <w:pPr>
-        <w:jc w:val="both"/>
-        <w:rPr>
-          <w:color w:val="2F5496" w:themeColor="accent5" w:themeShade="BF"/>
-        </w:rPr>
-      </w:pPr>
-      <w:r>
-        <w:br/>
-      </w:r>
-      <w:r>
-        <w:rPr>
-          <w:color w:val="2F5496" w:themeColor="accent5" w:themeShade="BF"/>
-        </w:rPr>
-        <w:t>(10) It was initially not clear that the fixed parameter set in the growth</w:t>
-      </w:r>
-      <w:r>
-        <w:rPr>
-          <w:color w:val="2F5496" w:themeColor="accent5" w:themeShade="BF"/>
-        </w:rPr>
-        <w:t xml:space="preserve"> </w:t>
-      </w:r>
-      <w:r>
-        <w:rPr>
-          <w:color w:val="2F5496" w:themeColor="accent5" w:themeShade="BF"/>
-        </w:rPr>
-        <w:t>factor model was only fixed for data generation. You should clarify</w:t>
-      </w:r>
-      <w:r>
-        <w:rPr>
-          <w:color w:val="2F5496" w:themeColor="accent5" w:themeShade="BF"/>
-        </w:rPr>
-        <w:t xml:space="preserve"> </w:t>
-      </w:r>
-      <w:r>
-        <w:rPr>
-          <w:color w:val="2F5496" w:themeColor="accent5" w:themeShade="BF"/>
-        </w:rPr>
-        <w:t>that it was not fixed in the subsequent steps.</w:t>
-      </w:r>
-    </w:p>
-    <w:p>
-      <w:pPr>
-        <w:jc w:val="both"/>
-      </w:pPr>
-      <w:r>
-        <w:rPr>
-          <w:color w:val="2F5496" w:themeColor="accent5" w:themeShade="BF"/>
-        </w:rPr>
-        <w:br/>
-      </w:r>
-      <w:r>
-        <w:t>We have now added the following to this part of the manuscript:</w:t>
-      </w:r>
-    </w:p>
-    <w:p>
-      <w:pPr>
-        <w:jc w:val="both"/>
-      </w:pPr>
-    </w:p>
-    <w:p>
-      <w:pPr>
-        <w:jc w:val="both"/>
-        <w:rPr>
-          <w:color w:val="538135" w:themeColor="accent6" w:themeShade="BF"/>
-        </w:rPr>
-      </w:pPr>
-      <w:r>
-        <w:rPr>
-          <w:color w:val="538135" w:themeColor="accent6" w:themeShade="BF"/>
-        </w:rPr>
-        <w:t xml:space="preserve">“We note that, whilst the parameters (k_-1, </w:t>
-      </w:r>
-      <w:proofErr w:type="spellStart"/>
-      <w:r>
-        <w:rPr>
-          <w:color w:val="538135" w:themeColor="accent6" w:themeShade="BF"/>
-        </w:rPr>
-        <w:t>k_deg</w:t>
-      </w:r>
-      <w:proofErr w:type="spellEnd"/>
-      <w:r>
-        <w:rPr>
-          <w:color w:val="538135" w:themeColor="accent6" w:themeShade="BF"/>
-        </w:rPr>
-        <w:t>, k*_</w:t>
-      </w:r>
-      <w:proofErr w:type="spellStart"/>
-      <w:r>
-        <w:rPr>
-          <w:color w:val="538135" w:themeColor="accent6" w:themeShade="BF"/>
-        </w:rPr>
-        <w:t>deg</w:t>
-      </w:r>
-      <w:proofErr w:type="spellEnd"/>
-      <w:r>
-        <w:rPr>
-          <w:color w:val="538135" w:themeColor="accent6" w:themeShade="BF"/>
-        </w:rPr>
-        <w:t>) are fixed during this step (to generate output distributions), they are allowed to vary in S4.1.1 and S4.1.2 (where we use CMC to perform inference).”</w:t>
-      </w:r>
-    </w:p>
-    <w:p>
-      <w:pPr>
-        <w:jc w:val="both"/>
-        <w:rPr>
-          <w:color w:val="2F5496" w:themeColor="accent5" w:themeShade="BF"/>
-        </w:rPr>
-      </w:pPr>
-      <w:r>
-        <w:rPr>
-          <w:color w:val="538135" w:themeColor="accent6" w:themeShade="BF"/>
-        </w:rPr>
-        <w:br/>
-      </w:r>
-      <w:r>
-        <w:rPr>
-          <w:color w:val="2F5496" w:themeColor="accent5" w:themeShade="BF"/>
-        </w:rPr>
-        <w:t xml:space="preserve">(11) </w:t>
-      </w:r>
-      <w:r>
-        <w:rPr>
-          <w:color w:val="2F5496" w:themeColor="accent5" w:themeShade="BF"/>
-        </w:rPr>
-        <w:t>Yo</w:t>
-      </w:r>
-      <w:r>
-        <w:rPr>
-          <w:color w:val="2F5496" w:themeColor="accent5" w:themeShade="BF"/>
-        </w:rPr>
-        <w:t xml:space="preserve">u </w:t>
-      </w:r>
-      <w:r>
-        <w:rPr>
-          <w:color w:val="2F5496" w:themeColor="accent5" w:themeShade="BF"/>
-        </w:rPr>
-        <w:t>should explain how the parameters for the Gaussian priors were chosen.</w:t>
-      </w:r>
-    </w:p>
-    <w:p>
-      <w:pPr>
-        <w:jc w:val="both"/>
-        <w:rPr>
-          <w:color w:val="2F5496" w:themeColor="accent5" w:themeShade="BF"/>
-        </w:rPr>
-      </w:pPr>
-    </w:p>
-    <w:p>
-      <w:r>
-        <w:t xml:space="preserve">The Gaussian priors were chosen to be “more concentrated than the uniform priors used in S4.1.1”. But in a sense are arbitrary. The example is intended to show that, since the inference problem is unidentified, </w:t>
-      </w:r>
-      <w:r>
-        <w:t>arbitrary changes in the prior can affect the posterior. As such, we think it is fine to leave this section as it stands.</w:t>
-      </w:r>
-      <w:r>
-        <w:t xml:space="preserve"> </w:t>
-      </w:r>
-      <w:r>
-        <w:br/>
-      </w:r>
-      <w:r>
-        <w:br/>
-      </w:r>
-      <w:r>
-        <w:rPr>
-          <w:color w:val="2F5496" w:themeColor="accent5" w:themeShade="BF"/>
-        </w:rPr>
-        <w:t>(12) The use of this method is not clear for biologists.</w:t>
-      </w:r>
-    </w:p>
-    <w:p>
-      <w:pPr>
-        <w:jc w:val="both"/>
-      </w:pPr>
-      <w:r>
-        <w:br/>
-      </w:r>
-      <w:r>
-        <w:rPr>
-          <w:color w:val="2F5496" w:themeColor="accent5" w:themeShade="BF"/>
-        </w:rPr>
-        <w:t>See response to reviewer #1.</w:t>
-      </w:r>
-    </w:p>
-    <w:p>
-      <w:pPr>
-        <w:jc w:val="both"/>
-        <w:rPr>
-          <w:color w:val="2F5496" w:themeColor="accent5" w:themeShade="BF"/>
-        </w:rPr>
-      </w:pPr>
-      <w:r>
-        <w:lastRenderedPageBreak/>
+    <w:p>
+      <w:pPr>
+        <w:jc w:val="both"/>
+        <w:rPr>
+          <w:color w:val="2F5496" w:themeColor="accent5" w:themeShade="BF"/>
+        </w:rPr>
+      </w:pPr>
+      <w:r>
         <w:br/>
       </w:r>
       <w:r>
@@ -3247,7 +3266,7 @@
       </w:r>
     </w:p>
   </w:comment>
-  <w:comment w:id="3" w:author="Tavener,Simon" w:date="2020-07-14T20:13:00Z" w:initials="T">
+  <w:comment w:id="7" w:author="Tavener,Simon" w:date="2020-07-14T20:13:00Z" w:initials="T">
     <w:p>
       <w:pPr>
         <w:pStyle w:val="CommentText"/>
@@ -3259,22 +3278,17 @@
         <w:annotationRef/>
       </w:r>
       <w:r>
-        <w:t xml:space="preserve">I cannot find this in the description of their method. </w:t>
-      </w:r>
-      <w:r>
-        <w:t xml:space="preserve">How do you come to this </w:t>
+        <w:t xml:space="preserve">I cannot find this in the description of their method. How do you come to this </w:t>
       </w:r>
       <w:r>
         <w:t>conclusion</w:t>
       </w:r>
-      <w:bookmarkStart w:id="4" w:name="_GoBack"/>
-      <w:bookmarkEnd w:id="4"/>
       <w:r>
         <w:t>?</w:t>
       </w:r>
     </w:p>
   </w:comment>
-  <w:comment w:id="7" w:author="Tavener,Simon" w:date="2020-07-14T15:39:00Z" w:initials="T">
+  <w:comment w:id="10" w:author="Tavener,Simon" w:date="2020-07-14T15:39:00Z" w:initials="T">
     <w:p>
       <w:pPr>
         <w:pStyle w:val="CommentText"/>

</xml_diff>